<commit_message>
Linear algebra for ML
</commit_message>
<xml_diff>
--- a/linearalgebraML.docx
+++ b/linearalgebraML.docx
@@ -116,6 +116,8 @@
               <w:rPr>
                 <w:rStyle w:val="Strong"/>
                 <w:rFonts w:ascii="Cambria Math" w:hAnsi="Cambria Math" w:cs="Times New Roman"/>
+                <w:b w:val="0"/>
+                <w:bCs w:val="0"/>
                 <w:i/>
                 <w:sz w:val="28"/>
                 <w:szCs w:val="28"/>
@@ -138,6 +140,7 @@
           </m:e>
         </m:acc>
       </m:oMath>
+      <w:proofErr w:type="gramStart"/>
       <w:r>
         <w:rPr>
           <w:rStyle w:val="Strong"/>
@@ -145,7 +148,17 @@
           <w:sz w:val="28"/>
           <w:szCs w:val="28"/>
         </w:rPr>
-        <w:t>=[3,1] where x = 3 and y = 1 component.</w:t>
+        <w:t>=[</w:t>
+      </w:r>
+      <w:proofErr w:type="gramEnd"/>
+      <w:r>
+        <w:rPr>
+          <w:rStyle w:val="Strong"/>
+          <w:rFonts w:ascii="Times New Roman" w:hAnsi="Times New Roman" w:cs="Times New Roman"/>
+          <w:sz w:val="28"/>
+          <w:szCs w:val="28"/>
+        </w:rPr>
+        <w:t>3,1] where x = 3 and y = 1 component.</w:t>
       </w:r>
     </w:p>
     <w:p>
@@ -184,6 +197,8 @@
               <w:rPr>
                 <w:rStyle w:val="Strong"/>
                 <w:rFonts w:ascii="Cambria Math" w:hAnsi="Cambria Math" w:cs="Times New Roman"/>
+                <w:b w:val="0"/>
+                <w:bCs w:val="0"/>
                 <w:i/>
                 <w:sz w:val="28"/>
                 <w:szCs w:val="28"/>
@@ -206,6 +221,7 @@
           </m:e>
         </m:acc>
       </m:oMath>
+      <w:proofErr w:type="gramStart"/>
       <w:r>
         <w:rPr>
           <w:rStyle w:val="Strong"/>
@@ -213,7 +229,17 @@
           <w:sz w:val="28"/>
           <w:szCs w:val="28"/>
         </w:rPr>
-        <w:t>=[-2,3] where x = -2 and y = 3 components</w:t>
+        <w:t>=[</w:t>
+      </w:r>
+      <w:proofErr w:type="gramEnd"/>
+      <w:r>
+        <w:rPr>
+          <w:rStyle w:val="Strong"/>
+          <w:rFonts w:ascii="Times New Roman" w:hAnsi="Times New Roman" w:cs="Times New Roman"/>
+          <w:sz w:val="28"/>
+          <w:szCs w:val="28"/>
+        </w:rPr>
+        <w:t>-2,3] where x = -2 and y = 3 components</w:t>
       </w:r>
     </w:p>
     <w:p>
@@ -563,18 +589,19 @@
           <w:sz w:val="28"/>
           <w:szCs w:val="28"/>
         </w:rPr>
-        <w:t>V+U = [3+1 , 2+4] = [4,6]</w:t>
-      </w:r>
-    </w:p>
-    <w:p>
-      <w:pPr>
+        <w:t>V+U = [3+</w:t>
+      </w:r>
+      <w:proofErr w:type="gramStart"/>
+      <w:r>
         <w:rPr>
           <w:rStyle w:val="Strong"/>
           <w:rFonts w:ascii="Times New Roman" w:eastAsiaTheme="minorEastAsia" w:hAnsi="Times New Roman" w:cs="Times New Roman"/>
           <w:sz w:val="28"/>
           <w:szCs w:val="28"/>
         </w:rPr>
-      </w:pPr>
+        <w:t>1 ,</w:t>
+      </w:r>
+      <w:proofErr w:type="gramEnd"/>
       <w:r>
         <w:rPr>
           <w:rStyle w:val="Strong"/>
@@ -582,7 +609,7 @@
           <w:sz w:val="28"/>
           <w:szCs w:val="28"/>
         </w:rPr>
-        <w:t>U+V = [1+3 , 4+2] = [4,6]</w:t>
+        <w:t xml:space="preserve"> 2+4] = [4,6]</w:t>
       </w:r>
     </w:p>
     <w:p>
@@ -594,16 +621,16 @@
           <w:szCs w:val="28"/>
         </w:rPr>
       </w:pPr>
-    </w:p>
-    <w:p>
-      <w:pPr>
+      <w:r>
         <w:rPr>
           <w:rStyle w:val="Strong"/>
           <w:rFonts w:ascii="Times New Roman" w:eastAsiaTheme="minorEastAsia" w:hAnsi="Times New Roman" w:cs="Times New Roman"/>
           <w:sz w:val="28"/>
           <w:szCs w:val="28"/>
         </w:rPr>
-      </w:pPr>
+        <w:t>U+V = [1+</w:t>
+      </w:r>
+      <w:proofErr w:type="gramStart"/>
       <w:r>
         <w:rPr>
           <w:rStyle w:val="Strong"/>
@@ -611,9 +638,9 @@
           <w:sz w:val="28"/>
           <w:szCs w:val="28"/>
         </w:rPr>
-        <w:t xml:space="preserve">Thus  </w:t>
-      </w:r>
-      <w:proofErr w:type="spellStart"/>
+        <w:t>3 ,</w:t>
+      </w:r>
+      <w:proofErr w:type="gramEnd"/>
       <w:r>
         <w:rPr>
           <w:rStyle w:val="Strong"/>
@@ -621,7 +648,57 @@
           <w:sz w:val="28"/>
           <w:szCs w:val="28"/>
         </w:rPr>
-        <w:t>v+u</w:t>
+        <w:t xml:space="preserve"> 4+2] = [4,6]</w:t>
+      </w:r>
+    </w:p>
+    <w:p>
+      <w:pPr>
+        <w:rPr>
+          <w:rStyle w:val="Strong"/>
+          <w:rFonts w:ascii="Times New Roman" w:eastAsiaTheme="minorEastAsia" w:hAnsi="Times New Roman" w:cs="Times New Roman"/>
+          <w:sz w:val="28"/>
+          <w:szCs w:val="28"/>
+        </w:rPr>
+      </w:pPr>
+    </w:p>
+    <w:p>
+      <w:pPr>
+        <w:rPr>
+          <w:rStyle w:val="Strong"/>
+          <w:rFonts w:ascii="Times New Roman" w:eastAsiaTheme="minorEastAsia" w:hAnsi="Times New Roman" w:cs="Times New Roman"/>
+          <w:sz w:val="28"/>
+          <w:szCs w:val="28"/>
+        </w:rPr>
+      </w:pPr>
+      <w:proofErr w:type="gramStart"/>
+      <w:r>
+        <w:rPr>
+          <w:rStyle w:val="Strong"/>
+          <w:rFonts w:ascii="Times New Roman" w:eastAsiaTheme="minorEastAsia" w:hAnsi="Times New Roman" w:cs="Times New Roman"/>
+          <w:sz w:val="28"/>
+          <w:szCs w:val="28"/>
+        </w:rPr>
+        <w:t xml:space="preserve">Thus  </w:t>
+      </w:r>
+      <w:proofErr w:type="spellStart"/>
+      <w:r>
+        <w:rPr>
+          <w:rStyle w:val="Strong"/>
+          <w:rFonts w:ascii="Times New Roman" w:eastAsiaTheme="minorEastAsia" w:hAnsi="Times New Roman" w:cs="Times New Roman"/>
+          <w:sz w:val="28"/>
+          <w:szCs w:val="28"/>
+        </w:rPr>
+        <w:t>v</w:t>
+      </w:r>
+      <w:proofErr w:type="gramEnd"/>
+      <w:r>
+        <w:rPr>
+          <w:rStyle w:val="Strong"/>
+          <w:rFonts w:ascii="Times New Roman" w:eastAsiaTheme="minorEastAsia" w:hAnsi="Times New Roman" w:cs="Times New Roman"/>
+          <w:sz w:val="28"/>
+          <w:szCs w:val="28"/>
+        </w:rPr>
+        <w:t>+u</w:t>
       </w:r>
       <w:proofErr w:type="spellEnd"/>
       <w:r>
@@ -668,6 +745,7 @@
           <w:szCs w:val="36"/>
         </w:rPr>
       </w:pPr>
+      <w:proofErr w:type="gramStart"/>
       <w:r>
         <w:rPr>
           <w:rStyle w:val="Strong"/>
@@ -676,7 +754,18 @@
           <w:sz w:val="36"/>
           <w:szCs w:val="36"/>
         </w:rPr>
-        <w:t>Thus Vector addition is commutative</w:t>
+        <w:t>Thus</w:t>
+      </w:r>
+      <w:proofErr w:type="gramEnd"/>
+      <w:r>
+        <w:rPr>
+          <w:rStyle w:val="Strong"/>
+          <w:rFonts w:ascii="Times New Roman" w:eastAsiaTheme="minorEastAsia" w:hAnsi="Times New Roman" w:cs="Times New Roman"/>
+          <w:color w:val="4472C4" w:themeColor="accent1"/>
+          <w:sz w:val="36"/>
+          <w:szCs w:val="36"/>
+        </w:rPr>
+        <w:t xml:space="preserve"> Vector addition is commutative</w:t>
       </w:r>
     </w:p>
     <w:p>
@@ -837,7 +926,31 @@
           <w:sz w:val="28"/>
           <w:szCs w:val="28"/>
         </w:rPr>
-        <w:t>] = [-2 , -8] -&gt;  Completely changes the direction of the vector direction.</w:t>
+        <w:t>] = [-</w:t>
+      </w:r>
+      <w:proofErr w:type="gramStart"/>
+      <w:r>
+        <w:rPr>
+          <w:rStyle w:val="IntenseEmphasis"/>
+          <w:i w:val="0"/>
+          <w:iCs w:val="0"/>
+          <w:color w:val="000000" w:themeColor="text1"/>
+          <w:sz w:val="28"/>
+          <w:szCs w:val="28"/>
+        </w:rPr>
+        <w:t>2 ,</w:t>
+      </w:r>
+      <w:proofErr w:type="gramEnd"/>
+      <w:r>
+        <w:rPr>
+          <w:rStyle w:val="IntenseEmphasis"/>
+          <w:i w:val="0"/>
+          <w:iCs w:val="0"/>
+          <w:color w:val="000000" w:themeColor="text1"/>
+          <w:sz w:val="28"/>
+          <w:szCs w:val="28"/>
+        </w:rPr>
+        <w:t xml:space="preserve"> -8] -&gt;  Completely changes the direction of the vector direction.</w:t>
       </w:r>
     </w:p>
     <w:p>
@@ -900,29 +1013,7 @@
           <w:sz w:val="28"/>
           <w:szCs w:val="28"/>
         </w:rPr>
-        <w:t>V = [</w:t>
-      </w:r>
-      <w:r>
-        <w:rPr>
-          <w:rStyle w:val="IntenseEmphasis"/>
-          <w:i w:val="0"/>
-          <w:iCs w:val="0"/>
-          <w:color w:val="000000" w:themeColor="text1"/>
-          <w:sz w:val="28"/>
-          <w:szCs w:val="28"/>
-        </w:rPr>
-        <w:t>3,3</w:t>
-      </w:r>
-      <w:r>
-        <w:rPr>
-          <w:rStyle w:val="IntenseEmphasis"/>
-          <w:i w:val="0"/>
-          <w:iCs w:val="0"/>
-          <w:color w:val="000000" w:themeColor="text1"/>
-          <w:sz w:val="28"/>
-          <w:szCs w:val="28"/>
-        </w:rPr>
-        <w:t>]</w:t>
+        <w:t>V = [3,3]</w:t>
       </w:r>
     </w:p>
     <w:p>
@@ -1048,7 +1139,31 @@
           <w:szCs w:val="28"/>
         </w:rPr>
         <w:tab/>
-        <w:t>V-U = [3,3] + [-4 , -1]</w:t>
+        <w:t>V-U = [3,3] + [-</w:t>
+      </w:r>
+      <w:proofErr w:type="gramStart"/>
+      <w:r>
+        <w:rPr>
+          <w:rStyle w:val="IntenseEmphasis"/>
+          <w:i w:val="0"/>
+          <w:iCs w:val="0"/>
+          <w:color w:val="000000" w:themeColor="text1"/>
+          <w:sz w:val="28"/>
+          <w:szCs w:val="28"/>
+        </w:rPr>
+        <w:t>4 ,</w:t>
+      </w:r>
+      <w:proofErr w:type="gramEnd"/>
+      <w:r>
+        <w:rPr>
+          <w:rStyle w:val="IntenseEmphasis"/>
+          <w:i w:val="0"/>
+          <w:iCs w:val="0"/>
+          <w:color w:val="000000" w:themeColor="text1"/>
+          <w:sz w:val="28"/>
+          <w:szCs w:val="28"/>
+        </w:rPr>
+        <w:t xml:space="preserve"> -1]</w:t>
       </w:r>
     </w:p>
     <w:p>
@@ -1175,17 +1290,31 @@
           <w:szCs w:val="28"/>
         </w:rPr>
       </w:pPr>
-      <w:r>
-        <w:rPr>
-          <w:rStyle w:val="IntenseEmphasis"/>
-          <w:rFonts w:ascii="Times New Roman" w:hAnsi="Times New Roman" w:cs="Times New Roman"/>
-          <w:i w:val="0"/>
-          <w:iCs w:val="0"/>
-          <w:color w:val="000000" w:themeColor="text1"/>
-          <w:sz w:val="28"/>
-          <w:szCs w:val="28"/>
-        </w:rPr>
-        <w:t>Hence we need to plot it in 3d plane.</w:t>
+      <w:proofErr w:type="gramStart"/>
+      <w:r>
+        <w:rPr>
+          <w:rStyle w:val="IntenseEmphasis"/>
+          <w:rFonts w:ascii="Times New Roman" w:hAnsi="Times New Roman" w:cs="Times New Roman"/>
+          <w:i w:val="0"/>
+          <w:iCs w:val="0"/>
+          <w:color w:val="000000" w:themeColor="text1"/>
+          <w:sz w:val="28"/>
+          <w:szCs w:val="28"/>
+        </w:rPr>
+        <w:t>Hence</w:t>
+      </w:r>
+      <w:proofErr w:type="gramEnd"/>
+      <w:r>
+        <w:rPr>
+          <w:rStyle w:val="IntenseEmphasis"/>
+          <w:rFonts w:ascii="Times New Roman" w:hAnsi="Times New Roman" w:cs="Times New Roman"/>
+          <w:i w:val="0"/>
+          <w:iCs w:val="0"/>
+          <w:color w:val="000000" w:themeColor="text1"/>
+          <w:sz w:val="28"/>
+          <w:szCs w:val="28"/>
+        </w:rPr>
+        <w:t xml:space="preserve"> we need to plot it in 3d plane.</w:t>
       </w:r>
     </w:p>
     <w:p>
@@ -1312,7 +1441,33 @@
           <w:sz w:val="28"/>
           <w:szCs w:val="28"/>
         </w:rPr>
-        <w:t xml:space="preserve">V = [1,-6,4] </w:t>
+        <w:t>V = [</w:t>
+      </w:r>
+      <w:proofErr w:type="gramStart"/>
+      <w:r>
+        <w:rPr>
+          <w:rStyle w:val="IntenseEmphasis"/>
+          <w:rFonts w:ascii="Times New Roman" w:hAnsi="Times New Roman" w:cs="Times New Roman"/>
+          <w:i w:val="0"/>
+          <w:iCs w:val="0"/>
+          <w:color w:val="000000" w:themeColor="text1"/>
+          <w:sz w:val="28"/>
+          <w:szCs w:val="28"/>
+        </w:rPr>
+        <w:t>1,-</w:t>
+      </w:r>
+      <w:proofErr w:type="gramEnd"/>
+      <w:r>
+        <w:rPr>
+          <w:rStyle w:val="IntenseEmphasis"/>
+          <w:rFonts w:ascii="Times New Roman" w:hAnsi="Times New Roman" w:cs="Times New Roman"/>
+          <w:i w:val="0"/>
+          <w:iCs w:val="0"/>
+          <w:color w:val="000000" w:themeColor="text1"/>
+          <w:sz w:val="28"/>
+          <w:szCs w:val="28"/>
+        </w:rPr>
+        <w:t xml:space="preserve">6,4] </w:t>
       </w:r>
     </w:p>
     <w:p>
@@ -1337,7 +1492,20 @@
           <w:sz w:val="28"/>
           <w:szCs w:val="28"/>
         </w:rPr>
-        <w:t>||V|| = [1</w:t>
+        <w:t>||V|| = [</w:t>
+      </w:r>
+      <w:proofErr w:type="gramStart"/>
+      <w:r>
+        <w:rPr>
+          <w:rStyle w:val="IntenseEmphasis"/>
+          <w:rFonts w:ascii="Times New Roman" w:hAnsi="Times New Roman" w:cs="Times New Roman"/>
+          <w:i w:val="0"/>
+          <w:iCs w:val="0"/>
+          <w:color w:val="000000" w:themeColor="text1"/>
+          <w:sz w:val="28"/>
+          <w:szCs w:val="28"/>
+        </w:rPr>
+        <w:t>1</w:t>
       </w:r>
       <w:r>
         <w:rPr>
@@ -1362,7 +1530,20 @@
           <w:sz w:val="28"/>
           <w:szCs w:val="28"/>
         </w:rPr>
-        <w:t>,-6</w:t>
+        <w:t>,-</w:t>
+      </w:r>
+      <w:proofErr w:type="gramEnd"/>
+      <w:r>
+        <w:rPr>
+          <w:rStyle w:val="IntenseEmphasis"/>
+          <w:rFonts w:ascii="Times New Roman" w:hAnsi="Times New Roman" w:cs="Times New Roman"/>
+          <w:i w:val="0"/>
+          <w:iCs w:val="0"/>
+          <w:color w:val="000000" w:themeColor="text1"/>
+          <w:sz w:val="28"/>
+          <w:szCs w:val="28"/>
+        </w:rPr>
+        <w:t>6</w:t>
       </w:r>
       <w:r>
         <w:rPr>
@@ -1422,6 +1603,7 @@
               <w:rPr>
                 <w:rStyle w:val="IntenseEmphasis"/>
                 <w:rFonts w:ascii="Cambria Math" w:hAnsi="Cambria Math" w:cs="Times New Roman"/>
+                <w:i w:val="0"/>
                 <w:iCs w:val="0"/>
                 <w:color w:val="000000" w:themeColor="text1"/>
                 <w:sz w:val="28"/>
@@ -1510,6 +1692,7 @@
               <w:rPr>
                 <w:rStyle w:val="IntenseEmphasis"/>
                 <w:rFonts w:ascii="Cambria Math" w:hAnsi="Cambria Math" w:cs="Times New Roman"/>
+                <w:i w:val="0"/>
                 <w:iCs w:val="0"/>
                 <w:color w:val="000000" w:themeColor="text1"/>
                 <w:sz w:val="28"/>
@@ -1693,7 +1876,37 @@
           <w:sz w:val="28"/>
           <w:szCs w:val="28"/>
         </w:rPr>
-        <w:t>+…..xn</w:t>
+        <w:t>+</w:t>
+      </w:r>
+      <w:proofErr w:type="gramStart"/>
+      <w:r>
+        <w:rPr>
+          <w:rStyle w:val="IntenseEmphasis"/>
+          <w:rFonts w:ascii="Times New Roman" w:eastAsiaTheme="minorEastAsia" w:hAnsi="Times New Roman" w:cs="Times New Roman"/>
+          <w:b/>
+          <w:bCs/>
+          <w:i w:val="0"/>
+          <w:iCs w:val="0"/>
+          <w:color w:val="000000" w:themeColor="text1"/>
+          <w:sz w:val="28"/>
+          <w:szCs w:val="28"/>
+        </w:rPr>
+        <w:t>…..</w:t>
+      </w:r>
+      <w:proofErr w:type="gramEnd"/>
+      <w:r>
+        <w:rPr>
+          <w:rStyle w:val="IntenseEmphasis"/>
+          <w:rFonts w:ascii="Times New Roman" w:eastAsiaTheme="minorEastAsia" w:hAnsi="Times New Roman" w:cs="Times New Roman"/>
+          <w:b/>
+          <w:bCs/>
+          <w:i w:val="0"/>
+          <w:iCs w:val="0"/>
+          <w:color w:val="000000" w:themeColor="text1"/>
+          <w:sz w:val="28"/>
+          <w:szCs w:val="28"/>
+        </w:rPr>
+        <w:t>xn</w:t>
       </w:r>
       <w:r>
         <w:rPr>
@@ -1822,7 +2035,33 @@
           <w:sz w:val="28"/>
           <w:szCs w:val="28"/>
         </w:rPr>
-        <w:t>v1 , v2</w:t>
+        <w:t>v</w:t>
+      </w:r>
+      <w:proofErr w:type="gramStart"/>
+      <w:r>
+        <w:rPr>
+          <w:rStyle w:val="IntenseEmphasis"/>
+          <w:rFonts w:ascii="Times New Roman" w:hAnsi="Times New Roman" w:cs="Times New Roman"/>
+          <w:i w:val="0"/>
+          <w:iCs w:val="0"/>
+          <w:color w:val="000000" w:themeColor="text1"/>
+          <w:sz w:val="28"/>
+          <w:szCs w:val="28"/>
+        </w:rPr>
+        <w:t>1 ,</w:t>
+      </w:r>
+      <w:proofErr w:type="gramEnd"/>
+      <w:r>
+        <w:rPr>
+          <w:rStyle w:val="IntenseEmphasis"/>
+          <w:rFonts w:ascii="Times New Roman" w:hAnsi="Times New Roman" w:cs="Times New Roman"/>
+          <w:i w:val="0"/>
+          <w:iCs w:val="0"/>
+          <w:color w:val="000000" w:themeColor="text1"/>
+          <w:sz w:val="28"/>
+          <w:szCs w:val="28"/>
+        </w:rPr>
+        <w:t xml:space="preserve"> v2</w:t>
       </w:r>
       <w:r>
         <w:rPr>
@@ -1959,7 +2198,33 @@
           <w:sz w:val="28"/>
           <w:szCs w:val="28"/>
         </w:rPr>
-        <w:t xml:space="preserve">U=[u1 , u2 , u3] </w:t>
+        <w:t>U</w:t>
+      </w:r>
+      <w:proofErr w:type="gramStart"/>
+      <w:r>
+        <w:rPr>
+          <w:rStyle w:val="IntenseEmphasis"/>
+          <w:rFonts w:ascii="Times New Roman" w:hAnsi="Times New Roman" w:cs="Times New Roman"/>
+          <w:i w:val="0"/>
+          <w:iCs w:val="0"/>
+          <w:color w:val="000000" w:themeColor="text1"/>
+          <w:sz w:val="28"/>
+          <w:szCs w:val="28"/>
+        </w:rPr>
+        <w:t>=[</w:t>
+      </w:r>
+      <w:proofErr w:type="gramEnd"/>
+      <w:r>
+        <w:rPr>
+          <w:rStyle w:val="IntenseEmphasis"/>
+          <w:rFonts w:ascii="Times New Roman" w:hAnsi="Times New Roman" w:cs="Times New Roman"/>
+          <w:i w:val="0"/>
+          <w:iCs w:val="0"/>
+          <w:color w:val="000000" w:themeColor="text1"/>
+          <w:sz w:val="28"/>
+          <w:szCs w:val="28"/>
+        </w:rPr>
+        <w:t xml:space="preserve">u1 , u2 , u3] </w:t>
       </w:r>
       <w:r>
         <w:rPr>
@@ -1983,8 +2248,200 @@
           <w:sz w:val="28"/>
           <w:szCs w:val="28"/>
         </w:rPr>
-        <w:t xml:space="preserve">belongs to </w:t>
-      </w:r>
+        <w:t>belongs to R</w:t>
+      </w:r>
+      <w:r>
+        <w:rPr>
+          <w:rStyle w:val="IntenseEmphasis"/>
+          <w:rFonts w:ascii="Times New Roman" w:hAnsi="Times New Roman" w:cs="Times New Roman"/>
+          <w:i w:val="0"/>
+          <w:iCs w:val="0"/>
+          <w:color w:val="000000" w:themeColor="text1"/>
+          <w:sz w:val="28"/>
+          <w:szCs w:val="28"/>
+          <w:vertAlign w:val="superscript"/>
+        </w:rPr>
+        <w:t>n</w:t>
+      </w:r>
+      <w:r>
+        <w:rPr>
+          <w:rStyle w:val="IntenseEmphasis"/>
+          <w:rFonts w:ascii="Times New Roman" w:hAnsi="Times New Roman" w:cs="Times New Roman"/>
+          <w:i w:val="0"/>
+          <w:iCs w:val="0"/>
+          <w:color w:val="000000" w:themeColor="text1"/>
+          <w:sz w:val="28"/>
+          <w:szCs w:val="28"/>
+          <w:vertAlign w:val="superscript"/>
+        </w:rPr>
+        <w:t xml:space="preserve"> </w:t>
+      </w:r>
+      <w:r>
+        <w:rPr>
+          <w:rStyle w:val="IntenseEmphasis"/>
+          <w:rFonts w:ascii="Times New Roman" w:hAnsi="Times New Roman" w:cs="Times New Roman"/>
+          <w:i w:val="0"/>
+          <w:iCs w:val="0"/>
+          <w:color w:val="000000" w:themeColor="text1"/>
+          <w:sz w:val="28"/>
+          <w:szCs w:val="28"/>
+        </w:rPr>
+        <w:sym w:font="Wingdings" w:char="F0E0"/>
+      </w:r>
+      <w:r>
+        <w:rPr>
+          <w:rStyle w:val="IntenseEmphasis"/>
+          <w:rFonts w:ascii="Times New Roman" w:hAnsi="Times New Roman" w:cs="Times New Roman"/>
+          <w:i w:val="0"/>
+          <w:iCs w:val="0"/>
+          <w:color w:val="000000" w:themeColor="text1"/>
+          <w:sz w:val="28"/>
+          <w:szCs w:val="28"/>
+        </w:rPr>
+        <w:t xml:space="preserve"> R</w:t>
+      </w:r>
+      <w:r>
+        <w:rPr>
+          <w:rStyle w:val="IntenseEmphasis"/>
+          <w:rFonts w:ascii="Times New Roman" w:hAnsi="Times New Roman" w:cs="Times New Roman"/>
+          <w:i w:val="0"/>
+          <w:iCs w:val="0"/>
+          <w:color w:val="000000" w:themeColor="text1"/>
+          <w:sz w:val="28"/>
+          <w:szCs w:val="28"/>
+          <w:vertAlign w:val="superscript"/>
+        </w:rPr>
+        <w:t>3</w:t>
+      </w:r>
+    </w:p>
+    <w:p>
+      <w:pPr>
+        <w:rPr>
+          <w:rStyle w:val="IntenseEmphasis"/>
+          <w:rFonts w:ascii="Times New Roman" w:hAnsi="Times New Roman" w:cs="Times New Roman"/>
+          <w:i w:val="0"/>
+          <w:iCs w:val="0"/>
+          <w:color w:val="000000" w:themeColor="text1"/>
+          <w:sz w:val="28"/>
+          <w:szCs w:val="28"/>
+          <w:vertAlign w:val="superscript"/>
+        </w:rPr>
+      </w:pPr>
+      <w:r>
+        <w:rPr>
+          <w:rStyle w:val="IntenseEmphasis"/>
+          <w:rFonts w:ascii="Times New Roman" w:hAnsi="Times New Roman" w:cs="Times New Roman"/>
+          <w:i w:val="0"/>
+          <w:iCs w:val="0"/>
+          <w:color w:val="000000" w:themeColor="text1"/>
+          <w:sz w:val="28"/>
+          <w:szCs w:val="28"/>
+        </w:rPr>
+        <w:t>W = [w</w:t>
+      </w:r>
+      <w:proofErr w:type="gramStart"/>
+      <w:r>
+        <w:rPr>
+          <w:rStyle w:val="IntenseEmphasis"/>
+          <w:rFonts w:ascii="Times New Roman" w:hAnsi="Times New Roman" w:cs="Times New Roman"/>
+          <w:i w:val="0"/>
+          <w:iCs w:val="0"/>
+          <w:color w:val="000000" w:themeColor="text1"/>
+          <w:sz w:val="28"/>
+          <w:szCs w:val="28"/>
+        </w:rPr>
+        <w:t>1,w</w:t>
+      </w:r>
+      <w:proofErr w:type="gramEnd"/>
+      <w:r>
+        <w:rPr>
+          <w:rStyle w:val="IntenseEmphasis"/>
+          <w:rFonts w:ascii="Times New Roman" w:hAnsi="Times New Roman" w:cs="Times New Roman"/>
+          <w:i w:val="0"/>
+          <w:iCs w:val="0"/>
+          <w:color w:val="000000" w:themeColor="text1"/>
+          <w:sz w:val="28"/>
+          <w:szCs w:val="28"/>
+        </w:rPr>
+        <w:t>2,w3…</w:t>
+      </w:r>
+      <w:proofErr w:type="spellStart"/>
+      <w:r>
+        <w:rPr>
+          <w:rStyle w:val="IntenseEmphasis"/>
+          <w:rFonts w:ascii="Times New Roman" w:hAnsi="Times New Roman" w:cs="Times New Roman"/>
+          <w:i w:val="0"/>
+          <w:iCs w:val="0"/>
+          <w:color w:val="000000" w:themeColor="text1"/>
+          <w:sz w:val="28"/>
+          <w:szCs w:val="28"/>
+        </w:rPr>
+        <w:t>wn</w:t>
+      </w:r>
+      <w:proofErr w:type="spellEnd"/>
+      <w:r>
+        <w:rPr>
+          <w:rStyle w:val="IntenseEmphasis"/>
+          <w:rFonts w:ascii="Times New Roman" w:hAnsi="Times New Roman" w:cs="Times New Roman"/>
+          <w:i w:val="0"/>
+          <w:iCs w:val="0"/>
+          <w:color w:val="000000" w:themeColor="text1"/>
+          <w:sz w:val="28"/>
+          <w:szCs w:val="28"/>
+        </w:rPr>
+        <w:t>] belongs to R</w:t>
+      </w:r>
+      <w:r>
+        <w:rPr>
+          <w:rStyle w:val="IntenseEmphasis"/>
+          <w:rFonts w:ascii="Times New Roman" w:hAnsi="Times New Roman" w:cs="Times New Roman"/>
+          <w:i w:val="0"/>
+          <w:iCs w:val="0"/>
+          <w:color w:val="000000" w:themeColor="text1"/>
+          <w:sz w:val="28"/>
+          <w:szCs w:val="28"/>
+          <w:vertAlign w:val="superscript"/>
+        </w:rPr>
+        <w:t>n</w:t>
+      </w:r>
+      <w:r>
+        <w:rPr>
+          <w:rStyle w:val="IntenseEmphasis"/>
+          <w:rFonts w:ascii="Times New Roman" w:hAnsi="Times New Roman" w:cs="Times New Roman"/>
+          <w:i w:val="0"/>
+          <w:iCs w:val="0"/>
+          <w:color w:val="000000" w:themeColor="text1"/>
+          <w:sz w:val="28"/>
+          <w:szCs w:val="28"/>
+          <w:vertAlign w:val="superscript"/>
+        </w:rPr>
+        <w:t xml:space="preserve"> </w:t>
+      </w:r>
+      <w:r>
+        <w:rPr>
+          <w:rStyle w:val="IntenseEmphasis"/>
+          <w:rFonts w:ascii="Times New Roman" w:hAnsi="Times New Roman" w:cs="Times New Roman"/>
+          <w:i w:val="0"/>
+          <w:iCs w:val="0"/>
+          <w:color w:val="000000" w:themeColor="text1"/>
+          <w:sz w:val="28"/>
+          <w:szCs w:val="28"/>
+        </w:rPr>
+        <w:sym w:font="Wingdings" w:char="F0E0"/>
+      </w:r>
+      <w:r>
+        <w:rPr>
+          <w:rStyle w:val="IntenseEmphasis"/>
+          <w:rFonts w:ascii="Times New Roman" w:hAnsi="Times New Roman" w:cs="Times New Roman"/>
+          <w:i w:val="0"/>
+          <w:iCs w:val="0"/>
+          <w:color w:val="000000" w:themeColor="text1"/>
+          <w:sz w:val="28"/>
+          <w:szCs w:val="28"/>
+        </w:rPr>
+        <w:t xml:space="preserve"> </w:t>
+      </w:r>
+      <w:proofErr w:type="spellStart"/>
       <w:r>
         <w:rPr>
           <w:rStyle w:val="IntenseEmphasis"/>
@@ -2010,7 +2467,10 @@
         </w:rPr>
         <w:t>n</w:t>
       </w:r>
-      <w:r>
+      <w:proofErr w:type="spellEnd"/>
+    </w:p>
+    <w:p>
+      <w:pPr>
         <w:rPr>
           <w:rStyle w:val="IntenseEmphasis"/>
           <w:rFonts w:ascii="Times New Roman" w:hAnsi="Times New Roman" w:cs="Times New Roman"/>
@@ -2021,31 +2481,32 @@
           <w:szCs w:val="28"/>
           <w:vertAlign w:val="superscript"/>
         </w:rPr>
-        <w:t xml:space="preserve"> </w:t>
-      </w:r>
-      <w:r>
-        <w:rPr>
-          <w:rStyle w:val="IntenseEmphasis"/>
-          <w:rFonts w:ascii="Times New Roman" w:hAnsi="Times New Roman" w:cs="Times New Roman"/>
-          <w:i w:val="0"/>
-          <w:iCs w:val="0"/>
-          <w:color w:val="000000" w:themeColor="text1"/>
-          <w:sz w:val="28"/>
-          <w:szCs w:val="28"/>
-        </w:rPr>
-        <w:sym w:font="Wingdings" w:char="F0E0"/>
-      </w:r>
-      <w:r>
-        <w:rPr>
-          <w:rStyle w:val="IntenseEmphasis"/>
-          <w:rFonts w:ascii="Times New Roman" w:hAnsi="Times New Roman" w:cs="Times New Roman"/>
-          <w:i w:val="0"/>
-          <w:iCs w:val="0"/>
-          <w:color w:val="000000" w:themeColor="text1"/>
-          <w:sz w:val="28"/>
-          <w:szCs w:val="28"/>
-        </w:rPr>
-        <w:t xml:space="preserve"> R</w:t>
+      </w:pPr>
+    </w:p>
+    <w:p>
+      <w:pPr>
+        <w:rPr>
+          <w:rStyle w:val="IntenseEmphasis"/>
+          <w:rFonts w:ascii="Times New Roman" w:hAnsi="Times New Roman" w:cs="Times New Roman"/>
+          <w:i w:val="0"/>
+          <w:iCs w:val="0"/>
+          <w:color w:val="000000" w:themeColor="text1"/>
+          <w:sz w:val="28"/>
+          <w:szCs w:val="28"/>
+        </w:rPr>
+      </w:pPr>
+      <w:proofErr w:type="gramStart"/>
+      <w:r>
+        <w:rPr>
+          <w:rStyle w:val="IntenseEmphasis"/>
+          <w:rFonts w:ascii="Times New Roman" w:hAnsi="Times New Roman" w:cs="Times New Roman"/>
+          <w:i w:val="0"/>
+          <w:iCs w:val="0"/>
+          <w:color w:val="000000" w:themeColor="text1"/>
+          <w:sz w:val="28"/>
+          <w:szCs w:val="28"/>
+        </w:rPr>
+        <w:t>R</w:t>
       </w:r>
       <w:r>
         <w:rPr>
@@ -2058,225 +2519,32 @@
           <w:szCs w:val="28"/>
           <w:vertAlign w:val="superscript"/>
         </w:rPr>
-        <w:t>3</w:t>
-      </w:r>
-    </w:p>
-    <w:p>
-      <w:pPr>
-        <w:rPr>
-          <w:rStyle w:val="IntenseEmphasis"/>
-          <w:rFonts w:ascii="Times New Roman" w:hAnsi="Times New Roman" w:cs="Times New Roman"/>
-          <w:i w:val="0"/>
-          <w:iCs w:val="0"/>
-          <w:color w:val="000000" w:themeColor="text1"/>
-          <w:sz w:val="28"/>
-          <w:szCs w:val="28"/>
-          <w:vertAlign w:val="superscript"/>
-        </w:rPr>
-      </w:pPr>
-      <w:r>
-        <w:rPr>
-          <w:rStyle w:val="IntenseEmphasis"/>
-          <w:rFonts w:ascii="Times New Roman" w:hAnsi="Times New Roman" w:cs="Times New Roman"/>
-          <w:i w:val="0"/>
-          <w:iCs w:val="0"/>
-          <w:color w:val="000000" w:themeColor="text1"/>
-          <w:sz w:val="28"/>
-          <w:szCs w:val="28"/>
-        </w:rPr>
-        <w:t>W = [w1,w2,w3…</w:t>
-      </w:r>
-      <w:proofErr w:type="spellStart"/>
-      <w:r>
-        <w:rPr>
-          <w:rStyle w:val="IntenseEmphasis"/>
-          <w:rFonts w:ascii="Times New Roman" w:hAnsi="Times New Roman" w:cs="Times New Roman"/>
-          <w:i w:val="0"/>
-          <w:iCs w:val="0"/>
-          <w:color w:val="000000" w:themeColor="text1"/>
-          <w:sz w:val="28"/>
-          <w:szCs w:val="28"/>
-        </w:rPr>
-        <w:t>wn</w:t>
-      </w:r>
-      <w:proofErr w:type="spellEnd"/>
-      <w:r>
-        <w:rPr>
-          <w:rStyle w:val="IntenseEmphasis"/>
-          <w:rFonts w:ascii="Times New Roman" w:hAnsi="Times New Roman" w:cs="Times New Roman"/>
-          <w:i w:val="0"/>
-          <w:iCs w:val="0"/>
-          <w:color w:val="000000" w:themeColor="text1"/>
-          <w:sz w:val="28"/>
-          <w:szCs w:val="28"/>
-        </w:rPr>
-        <w:t xml:space="preserve">] belongs to </w:t>
-      </w:r>
-      <w:r>
-        <w:rPr>
-          <w:rStyle w:val="IntenseEmphasis"/>
-          <w:rFonts w:ascii="Times New Roman" w:hAnsi="Times New Roman" w:cs="Times New Roman"/>
-          <w:i w:val="0"/>
-          <w:iCs w:val="0"/>
-          <w:color w:val="000000" w:themeColor="text1"/>
-          <w:sz w:val="28"/>
-          <w:szCs w:val="28"/>
-        </w:rPr>
-        <w:t>R</w:t>
-      </w:r>
-      <w:r>
-        <w:rPr>
-          <w:rStyle w:val="IntenseEmphasis"/>
-          <w:rFonts w:ascii="Times New Roman" w:hAnsi="Times New Roman" w:cs="Times New Roman"/>
-          <w:i w:val="0"/>
-          <w:iCs w:val="0"/>
-          <w:color w:val="000000" w:themeColor="text1"/>
-          <w:sz w:val="28"/>
-          <w:szCs w:val="28"/>
-          <w:vertAlign w:val="superscript"/>
-        </w:rPr>
-        <w:t>n</w:t>
-      </w:r>
-      <w:r>
-        <w:rPr>
-          <w:rStyle w:val="IntenseEmphasis"/>
-          <w:rFonts w:ascii="Times New Roman" w:hAnsi="Times New Roman" w:cs="Times New Roman"/>
-          <w:i w:val="0"/>
-          <w:iCs w:val="0"/>
-          <w:color w:val="000000" w:themeColor="text1"/>
-          <w:sz w:val="28"/>
-          <w:szCs w:val="28"/>
-          <w:vertAlign w:val="superscript"/>
-        </w:rPr>
-        <w:t xml:space="preserve"> </w:t>
-      </w:r>
-      <w:r>
-        <w:rPr>
-          <w:rStyle w:val="IntenseEmphasis"/>
-          <w:rFonts w:ascii="Times New Roman" w:hAnsi="Times New Roman" w:cs="Times New Roman"/>
-          <w:i w:val="0"/>
-          <w:iCs w:val="0"/>
-          <w:color w:val="000000" w:themeColor="text1"/>
-          <w:sz w:val="28"/>
-          <w:szCs w:val="28"/>
-        </w:rPr>
-        <w:sym w:font="Wingdings" w:char="F0E0"/>
-      </w:r>
-      <w:r>
-        <w:rPr>
-          <w:rStyle w:val="IntenseEmphasis"/>
-          <w:rFonts w:ascii="Times New Roman" w:hAnsi="Times New Roman" w:cs="Times New Roman"/>
-          <w:i w:val="0"/>
-          <w:iCs w:val="0"/>
-          <w:color w:val="000000" w:themeColor="text1"/>
-          <w:sz w:val="28"/>
-          <w:szCs w:val="28"/>
-        </w:rPr>
-        <w:t xml:space="preserve"> </w:t>
-      </w:r>
-      <w:proofErr w:type="spellStart"/>
-      <w:r>
-        <w:rPr>
-          <w:rStyle w:val="IntenseEmphasis"/>
-          <w:rFonts w:ascii="Times New Roman" w:hAnsi="Times New Roman" w:cs="Times New Roman"/>
-          <w:i w:val="0"/>
-          <w:iCs w:val="0"/>
-          <w:color w:val="000000" w:themeColor="text1"/>
-          <w:sz w:val="28"/>
-          <w:szCs w:val="28"/>
-        </w:rPr>
-        <w:t>R</w:t>
-      </w:r>
-      <w:r>
-        <w:rPr>
-          <w:rStyle w:val="IntenseEmphasis"/>
-          <w:rFonts w:ascii="Times New Roman" w:hAnsi="Times New Roman" w:cs="Times New Roman"/>
-          <w:i w:val="0"/>
-          <w:iCs w:val="0"/>
-          <w:color w:val="000000" w:themeColor="text1"/>
-          <w:sz w:val="28"/>
-          <w:szCs w:val="28"/>
-          <w:vertAlign w:val="superscript"/>
-        </w:rPr>
-        <w:t>n</w:t>
-      </w:r>
-      <w:proofErr w:type="spellEnd"/>
-    </w:p>
-    <w:p>
-      <w:pPr>
-        <w:rPr>
-          <w:rStyle w:val="IntenseEmphasis"/>
-          <w:rFonts w:ascii="Times New Roman" w:hAnsi="Times New Roman" w:cs="Times New Roman"/>
-          <w:i w:val="0"/>
-          <w:iCs w:val="0"/>
-          <w:color w:val="000000" w:themeColor="text1"/>
-          <w:sz w:val="28"/>
-          <w:szCs w:val="28"/>
-          <w:vertAlign w:val="superscript"/>
-        </w:rPr>
-      </w:pPr>
-    </w:p>
-    <w:p>
-      <w:pPr>
-        <w:rPr>
-          <w:rStyle w:val="IntenseEmphasis"/>
-          <w:rFonts w:ascii="Times New Roman" w:hAnsi="Times New Roman" w:cs="Times New Roman"/>
-          <w:i w:val="0"/>
-          <w:iCs w:val="0"/>
-          <w:color w:val="000000" w:themeColor="text1"/>
-          <w:sz w:val="28"/>
-          <w:szCs w:val="28"/>
-        </w:rPr>
-      </w:pPr>
-      <w:r>
-        <w:rPr>
-          <w:rStyle w:val="IntenseEmphasis"/>
-          <w:rFonts w:ascii="Times New Roman" w:hAnsi="Times New Roman" w:cs="Times New Roman"/>
-          <w:i w:val="0"/>
-          <w:iCs w:val="0"/>
-          <w:color w:val="000000" w:themeColor="text1"/>
-          <w:sz w:val="28"/>
-          <w:szCs w:val="28"/>
-        </w:rPr>
-        <w:t>R</w:t>
-      </w:r>
-      <w:r>
-        <w:rPr>
-          <w:rStyle w:val="IntenseEmphasis"/>
-          <w:rFonts w:ascii="Times New Roman" w:hAnsi="Times New Roman" w:cs="Times New Roman"/>
-          <w:i w:val="0"/>
-          <w:iCs w:val="0"/>
-          <w:color w:val="000000" w:themeColor="text1"/>
-          <w:sz w:val="28"/>
-          <w:szCs w:val="28"/>
-          <w:vertAlign w:val="superscript"/>
-        </w:rPr>
-        <w:t>n</w:t>
-      </w:r>
-      <w:r>
-        <w:rPr>
-          <w:rStyle w:val="IntenseEmphasis"/>
-          <w:rFonts w:ascii="Times New Roman" w:hAnsi="Times New Roman" w:cs="Times New Roman"/>
-          <w:i w:val="0"/>
-          <w:iCs w:val="0"/>
-          <w:color w:val="000000" w:themeColor="text1"/>
-          <w:sz w:val="28"/>
-          <w:szCs w:val="28"/>
-          <w:vertAlign w:val="superscript"/>
-        </w:rPr>
-        <w:t xml:space="preserve"> </w:t>
-      </w:r>
-      <w:r>
-        <w:rPr>
-          <w:rStyle w:val="IntenseEmphasis"/>
-          <w:rFonts w:ascii="Times New Roman" w:hAnsi="Times New Roman" w:cs="Times New Roman"/>
-          <w:i w:val="0"/>
-          <w:iCs w:val="0"/>
-          <w:color w:val="000000" w:themeColor="text1"/>
-          <w:sz w:val="28"/>
-          <w:szCs w:val="28"/>
-        </w:rPr>
-        <w:t xml:space="preserve"> is the set of all n-tuples of real numbers.</w:t>
+        <w:t xml:space="preserve">n </w:t>
+      </w:r>
+      <w:r>
+        <w:rPr>
+          <w:rStyle w:val="IntenseEmphasis"/>
+          <w:rFonts w:ascii="Times New Roman" w:hAnsi="Times New Roman" w:cs="Times New Roman"/>
+          <w:i w:val="0"/>
+          <w:iCs w:val="0"/>
+          <w:color w:val="000000" w:themeColor="text1"/>
+          <w:sz w:val="28"/>
+          <w:szCs w:val="28"/>
+        </w:rPr>
+        <w:t xml:space="preserve"> is</w:t>
+      </w:r>
+      <w:proofErr w:type="gramEnd"/>
+      <w:r>
+        <w:rPr>
+          <w:rStyle w:val="IntenseEmphasis"/>
+          <w:rFonts w:ascii="Times New Roman" w:hAnsi="Times New Roman" w:cs="Times New Roman"/>
+          <w:i w:val="0"/>
+          <w:iCs w:val="0"/>
+          <w:color w:val="000000" w:themeColor="text1"/>
+          <w:sz w:val="28"/>
+          <w:szCs w:val="28"/>
+        </w:rPr>
+        <w:t xml:space="preserve"> the set of all n-tuples of real numbers.</w:t>
       </w:r>
     </w:p>
     <w:p>
@@ -2438,6 +2706,7 @@
         </w:rPr>
         <w:t>A</w:t>
       </w:r>
+      <w:proofErr w:type="gramStart"/>
       <w:r>
         <w:rPr>
           <w:rStyle w:val="mjx-char"/>
@@ -2474,6 +2743,7 @@
         </w:rPr>
         <w:t>A</w:t>
       </w:r>
+      <w:proofErr w:type="gramEnd"/>
       <w:r>
         <w:rPr>
           <w:rStyle w:val="mjx-char"/>
@@ -2595,6 +2865,7 @@
         </w:rPr>
         <w:t>B</w:t>
       </w:r>
+      <w:proofErr w:type="gramStart"/>
       <w:r>
         <w:rPr>
           <w:rStyle w:val="mjx-char"/>
@@ -2631,6 +2902,7 @@
         </w:rPr>
         <w:t>B</w:t>
       </w:r>
+      <w:proofErr w:type="gramEnd"/>
       <w:r>
         <w:rPr>
           <w:rStyle w:val="mjx-char"/>
@@ -2812,6 +3084,7 @@
         </w:rPr>
         <w:t>B</w:t>
       </w:r>
+      <w:proofErr w:type="gramStart"/>
       <w:r>
         <w:rPr>
           <w:rStyle w:val="mjx-char"/>
@@ -2848,6 +3121,7 @@
         </w:rPr>
         <w:t>A</w:t>
       </w:r>
+      <w:proofErr w:type="gramEnd"/>
       <w:r>
         <w:rPr>
           <w:rStyle w:val="mjx-char"/>
@@ -3103,6 +3377,7 @@
         </w:rPr>
         <w:t>A</w:t>
       </w:r>
+      <w:proofErr w:type="gramStart"/>
       <w:r>
         <w:rPr>
           <w:rStyle w:val="mjx-char"/>
@@ -3139,6 +3414,7 @@
         </w:rPr>
         <w:t>B</w:t>
       </w:r>
+      <w:proofErr w:type="gramEnd"/>
       <w:r>
         <w:rPr>
           <w:rStyle w:val="mjx-char"/>
@@ -3353,18 +3629,68 @@
           <w:bdr w:val="none" w:sz="0" w:space="0" w:color="auto" w:frame="1"/>
           <w:shd w:val="clear" w:color="auto" w:fill="FFFFFF"/>
         </w:rPr>
-        <w:t>∴</w:t>
-      </w:r>
-      <w:r>
-        <w:rPr>
-          <w:rStyle w:val="mjx-char"/>
-          <w:rFonts w:ascii="MJXc-TeX-ams-Rw" w:hAnsi="MJXc-TeX-ams-Rw"/>
+        <w:t>∴[</w:t>
+      </w:r>
+      <w:r>
+        <w:rPr>
+          <w:rStyle w:val="mjx-char"/>
+          <w:rFonts w:ascii="MJXc-TeX-math-Iw" w:hAnsi="MJXc-TeX-math-Iw"/>
           <w:color w:val="333333"/>
           <w:sz w:val="28"/>
           <w:szCs w:val="32"/>
           <w:bdr w:val="none" w:sz="0" w:space="0" w:color="auto" w:frame="1"/>
           <w:shd w:val="clear" w:color="auto" w:fill="FFFFFF"/>
         </w:rPr>
+        <w:t>A</w:t>
+      </w:r>
+      <w:r>
+        <w:rPr>
+          <w:rStyle w:val="mjx-char"/>
+          <w:rFonts w:ascii="MJXc-TeX-main-Rw" w:hAnsi="MJXc-TeX-main-Rw"/>
+          <w:color w:val="333333"/>
+          <w:sz w:val="28"/>
+          <w:szCs w:val="32"/>
+          <w:bdr w:val="none" w:sz="0" w:space="0" w:color="auto" w:frame="1"/>
+          <w:shd w:val="clear" w:color="auto" w:fill="FFFFFF"/>
+        </w:rPr>
+        <w:t>+</w:t>
+      </w:r>
+      <w:proofErr w:type="gramStart"/>
+      <w:r>
+        <w:rPr>
+          <w:rStyle w:val="mjx-char"/>
+          <w:rFonts w:ascii="MJXc-TeX-math-Iw" w:hAnsi="MJXc-TeX-math-Iw"/>
+          <w:color w:val="333333"/>
+          <w:sz w:val="28"/>
+          <w:szCs w:val="32"/>
+          <w:bdr w:val="none" w:sz="0" w:space="0" w:color="auto" w:frame="1"/>
+          <w:shd w:val="clear" w:color="auto" w:fill="FFFFFF"/>
+        </w:rPr>
+        <w:t>B]</w:t>
+      </w:r>
+      <w:r>
+        <w:rPr>
+          <w:rStyle w:val="mjx-char"/>
+          <w:rFonts w:ascii="MJXc-TeX-main-Rw" w:hAnsi="MJXc-TeX-main-Rw"/>
+          <w:color w:val="333333"/>
+          <w:sz w:val="28"/>
+          <w:szCs w:val="32"/>
+          <w:bdr w:val="none" w:sz="0" w:space="0" w:color="auto" w:frame="1"/>
+          <w:shd w:val="clear" w:color="auto" w:fill="FFFFFF"/>
+        </w:rPr>
+        <w:t>=</w:t>
+      </w:r>
+      <w:proofErr w:type="gramEnd"/>
+      <w:r>
+        <w:rPr>
+          <w:rStyle w:val="mjx-char"/>
+          <w:rFonts w:ascii="MJXc-TeX-main-Rw" w:hAnsi="MJXc-TeX-main-Rw"/>
+          <w:color w:val="333333"/>
+          <w:sz w:val="28"/>
+          <w:szCs w:val="32"/>
+          <w:bdr w:val="none" w:sz="0" w:space="0" w:color="auto" w:frame="1"/>
+          <w:shd w:val="clear" w:color="auto" w:fill="FFFFFF"/>
+        </w:rPr>
         <w:t>[</w:t>
       </w:r>
       <w:r>
@@ -3377,7 +3703,7 @@
           <w:bdr w:val="none" w:sz="0" w:space="0" w:color="auto" w:frame="1"/>
           <w:shd w:val="clear" w:color="auto" w:fill="FFFFFF"/>
         </w:rPr>
-        <w:t>A</w:t>
+        <w:t>B</w:t>
       </w:r>
       <w:r>
         <w:rPr>
@@ -3401,91 +3727,7 @@
           <w:bdr w:val="none" w:sz="0" w:space="0" w:color="auto" w:frame="1"/>
           <w:shd w:val="clear" w:color="auto" w:fill="FFFFFF"/>
         </w:rPr>
-        <w:t>B</w:t>
-      </w:r>
-      <w:r>
-        <w:rPr>
-          <w:rStyle w:val="mjx-char"/>
-          <w:rFonts w:ascii="MJXc-TeX-math-Iw" w:hAnsi="MJXc-TeX-math-Iw"/>
-          <w:color w:val="333333"/>
-          <w:sz w:val="28"/>
-          <w:szCs w:val="32"/>
-          <w:bdr w:val="none" w:sz="0" w:space="0" w:color="auto" w:frame="1"/>
-          <w:shd w:val="clear" w:color="auto" w:fill="FFFFFF"/>
-        </w:rPr>
-        <w:t>]</w:t>
-      </w:r>
-      <w:r>
-        <w:rPr>
-          <w:rStyle w:val="mjx-char"/>
-          <w:rFonts w:ascii="MJXc-TeX-main-Rw" w:hAnsi="MJXc-TeX-main-Rw"/>
-          <w:color w:val="333333"/>
-          <w:sz w:val="28"/>
-          <w:szCs w:val="32"/>
-          <w:bdr w:val="none" w:sz="0" w:space="0" w:color="auto" w:frame="1"/>
-          <w:shd w:val="clear" w:color="auto" w:fill="FFFFFF"/>
-        </w:rPr>
-        <w:t>=</w:t>
-      </w:r>
-      <w:r>
-        <w:rPr>
-          <w:rStyle w:val="mjx-char"/>
-          <w:rFonts w:ascii="MJXc-TeX-main-Rw" w:hAnsi="MJXc-TeX-main-Rw"/>
-          <w:color w:val="333333"/>
-          <w:sz w:val="28"/>
-          <w:szCs w:val="32"/>
-          <w:bdr w:val="none" w:sz="0" w:space="0" w:color="auto" w:frame="1"/>
-          <w:shd w:val="clear" w:color="auto" w:fill="FFFFFF"/>
-        </w:rPr>
-        <w:t>[</w:t>
-      </w:r>
-      <w:r>
-        <w:rPr>
-          <w:rStyle w:val="mjx-char"/>
-          <w:rFonts w:ascii="MJXc-TeX-math-Iw" w:hAnsi="MJXc-TeX-math-Iw"/>
-          <w:color w:val="333333"/>
-          <w:sz w:val="28"/>
-          <w:szCs w:val="32"/>
-          <w:bdr w:val="none" w:sz="0" w:space="0" w:color="auto" w:frame="1"/>
-          <w:shd w:val="clear" w:color="auto" w:fill="FFFFFF"/>
-        </w:rPr>
-        <w:t>B</w:t>
-      </w:r>
-      <w:r>
-        <w:rPr>
-          <w:rStyle w:val="mjx-char"/>
-          <w:rFonts w:ascii="MJXc-TeX-main-Rw" w:hAnsi="MJXc-TeX-main-Rw"/>
-          <w:color w:val="333333"/>
-          <w:sz w:val="28"/>
-          <w:szCs w:val="32"/>
-          <w:bdr w:val="none" w:sz="0" w:space="0" w:color="auto" w:frame="1"/>
-          <w:shd w:val="clear" w:color="auto" w:fill="FFFFFF"/>
-        </w:rPr>
-        <w:t>+</w:t>
-      </w:r>
-      <w:r>
-        <w:rPr>
-          <w:rStyle w:val="mjx-char"/>
-          <w:rFonts w:ascii="MJXc-TeX-math-Iw" w:hAnsi="MJXc-TeX-math-Iw"/>
-          <w:color w:val="333333"/>
-          <w:sz w:val="28"/>
-          <w:szCs w:val="32"/>
-          <w:bdr w:val="none" w:sz="0" w:space="0" w:color="auto" w:frame="1"/>
-          <w:shd w:val="clear" w:color="auto" w:fill="FFFFFF"/>
-        </w:rPr>
-        <w:t>A</w:t>
-      </w:r>
-      <w:r>
-        <w:rPr>
-          <w:rStyle w:val="mjx-char"/>
-          <w:rFonts w:ascii="MJXc-TeX-math-Iw" w:hAnsi="MJXc-TeX-math-Iw"/>
-          <w:color w:val="333333"/>
-          <w:sz w:val="28"/>
-          <w:szCs w:val="32"/>
-          <w:bdr w:val="none" w:sz="0" w:space="0" w:color="auto" w:frame="1"/>
-          <w:shd w:val="clear" w:color="auto" w:fill="FFFFFF"/>
-        </w:rPr>
-        <w:t>]</w:t>
+        <w:t>A]</w:t>
       </w:r>
     </w:p>
     <w:p>
@@ -3549,7 +3791,17 @@
           <w:szCs w:val="27"/>
           <w:shd w:val="clear" w:color="auto" w:fill="FFFFFF"/>
         </w:rPr>
-        <w:t>A =</w:t>
+        <w:t>A =[ a</w:t>
+      </w:r>
+      <w:r>
+        <w:rPr>
+          <w:rFonts w:ascii="Cambria Math" w:hAnsi="Cambria Math" w:cs="Cambria Math"/>
+          <w:color w:val="000000"/>
+          <w:sz w:val="27"/>
+          <w:szCs w:val="27"/>
+          <w:shd w:val="clear" w:color="auto" w:fill="FFFFFF"/>
+        </w:rPr>
+        <w:t>₁</w:t>
       </w:r>
       <w:r>
         <w:rPr>
@@ -3559,7 +3811,17 @@
           <w:szCs w:val="27"/>
           <w:shd w:val="clear" w:color="auto" w:fill="FFFFFF"/>
         </w:rPr>
-        <w:t>[</w:t>
+        <w:t xml:space="preserve"> + a</w:t>
+      </w:r>
+      <w:r>
+        <w:rPr>
+          <w:rFonts w:ascii="Cambria Math" w:hAnsi="Cambria Math" w:cs="Cambria Math"/>
+          <w:color w:val="000000"/>
+          <w:sz w:val="27"/>
+          <w:szCs w:val="27"/>
+          <w:shd w:val="clear" w:color="auto" w:fill="FFFFFF"/>
+        </w:rPr>
+        <w:t>₂]</w:t>
       </w:r>
       <w:r>
         <w:rPr>
@@ -3567,9 +3829,18 @@
           <w:color w:val="000000"/>
           <w:sz w:val="27"/>
           <w:szCs w:val="27"/>
-          <w:shd w:val="clear" w:color="auto" w:fill="FFFFFF"/>
-        </w:rPr>
-        <w:t xml:space="preserve"> a</w:t>
+        </w:rPr>
+        <w:br/>
+      </w:r>
+      <w:r>
+        <w:rPr>
+          <w:rFonts w:ascii="Helvetica" w:hAnsi="Helvetica"/>
+          <w:color w:val="000000"/>
+          <w:sz w:val="27"/>
+          <w:szCs w:val="27"/>
+          <w:shd w:val="clear" w:color="auto" w:fill="FFFFFF"/>
+        </w:rPr>
+        <w:t>B =[ b</w:t>
       </w:r>
       <w:r>
         <w:rPr>
@@ -3589,7 +3860,7 @@
           <w:szCs w:val="27"/>
           <w:shd w:val="clear" w:color="auto" w:fill="FFFFFF"/>
         </w:rPr>
-        <w:t xml:space="preserve"> + a</w:t>
+        <w:t>+ b</w:t>
       </w:r>
       <w:r>
         <w:rPr>
@@ -3599,7 +3870,26 @@
           <w:szCs w:val="27"/>
           <w:shd w:val="clear" w:color="auto" w:fill="FFFFFF"/>
         </w:rPr>
-        <w:t>₂</w:t>
+        <w:t>₂]</w:t>
+      </w:r>
+      <w:r>
+        <w:rPr>
+          <w:rFonts w:ascii="Helvetica" w:hAnsi="Helvetica"/>
+          <w:color w:val="000000"/>
+          <w:sz w:val="27"/>
+          <w:szCs w:val="27"/>
+        </w:rPr>
+        <w:br/>
+      </w:r>
+      <w:r>
+        <w:rPr>
+          <w:rFonts w:ascii="Helvetica" w:hAnsi="Helvetica"/>
+          <w:color w:val="000000"/>
+          <w:sz w:val="27"/>
+          <w:szCs w:val="27"/>
+          <w:shd w:val="clear" w:color="auto" w:fill="FFFFFF"/>
+        </w:rPr>
+        <w:t>C = [c</w:t>
       </w:r>
       <w:r>
         <w:rPr>
@@ -3609,7 +3899,7 @@
           <w:szCs w:val="27"/>
           <w:shd w:val="clear" w:color="auto" w:fill="FFFFFF"/>
         </w:rPr>
-        <w:t>]</w:t>
+        <w:t>₁</w:t>
       </w:r>
       <w:r>
         <w:rPr>
@@ -3617,38 +3907,9 @@
           <w:color w:val="000000"/>
           <w:sz w:val="27"/>
           <w:szCs w:val="27"/>
-        </w:rPr>
-        <w:br/>
-      </w:r>
-      <w:r>
-        <w:rPr>
-          <w:rFonts w:ascii="Helvetica" w:hAnsi="Helvetica"/>
-          <w:color w:val="000000"/>
-          <w:sz w:val="27"/>
-          <w:szCs w:val="27"/>
-          <w:shd w:val="clear" w:color="auto" w:fill="FFFFFF"/>
-        </w:rPr>
-        <w:t>B =</w:t>
-      </w:r>
-      <w:r>
-        <w:rPr>
-          <w:rFonts w:ascii="Helvetica" w:hAnsi="Helvetica"/>
-          <w:color w:val="000000"/>
-          <w:sz w:val="27"/>
-          <w:szCs w:val="27"/>
-          <w:shd w:val="clear" w:color="auto" w:fill="FFFFFF"/>
-        </w:rPr>
-        <w:t>[</w:t>
-      </w:r>
-      <w:r>
-        <w:rPr>
-          <w:rFonts w:ascii="Helvetica" w:hAnsi="Helvetica"/>
-          <w:color w:val="000000"/>
-          <w:sz w:val="27"/>
-          <w:szCs w:val="27"/>
-          <w:shd w:val="clear" w:color="auto" w:fill="FFFFFF"/>
-        </w:rPr>
-        <w:t xml:space="preserve"> b</w:t>
+          <w:shd w:val="clear" w:color="auto" w:fill="FFFFFF"/>
+        </w:rPr>
+        <w:t xml:space="preserve"> + c</w:t>
       </w:r>
       <w:r>
         <w:rPr>
@@ -3658,116 +3919,7 @@
           <w:szCs w:val="27"/>
           <w:shd w:val="clear" w:color="auto" w:fill="FFFFFF"/>
         </w:rPr>
-        <w:t>₁</w:t>
-      </w:r>
-      <w:r>
-        <w:rPr>
-          <w:rFonts w:ascii="Helvetica" w:hAnsi="Helvetica"/>
-          <w:color w:val="000000"/>
-          <w:sz w:val="27"/>
-          <w:szCs w:val="27"/>
-          <w:shd w:val="clear" w:color="auto" w:fill="FFFFFF"/>
-        </w:rPr>
-        <w:t>+ b</w:t>
-      </w:r>
-      <w:r>
-        <w:rPr>
-          <w:rFonts w:ascii="Cambria Math" w:hAnsi="Cambria Math" w:cs="Cambria Math"/>
-          <w:color w:val="000000"/>
-          <w:sz w:val="27"/>
-          <w:szCs w:val="27"/>
-          <w:shd w:val="clear" w:color="auto" w:fill="FFFFFF"/>
-        </w:rPr>
-        <w:t>₂</w:t>
-      </w:r>
-      <w:r>
-        <w:rPr>
-          <w:rFonts w:ascii="Cambria Math" w:hAnsi="Cambria Math" w:cs="Cambria Math"/>
-          <w:color w:val="000000"/>
-          <w:sz w:val="27"/>
-          <w:szCs w:val="27"/>
-          <w:shd w:val="clear" w:color="auto" w:fill="FFFFFF"/>
-        </w:rPr>
-        <w:t>]</w:t>
-      </w:r>
-      <w:r>
-        <w:rPr>
-          <w:rFonts w:ascii="Helvetica" w:hAnsi="Helvetica"/>
-          <w:color w:val="000000"/>
-          <w:sz w:val="27"/>
-          <w:szCs w:val="27"/>
-        </w:rPr>
-        <w:br/>
-      </w:r>
-      <w:r>
-        <w:rPr>
-          <w:rFonts w:ascii="Helvetica" w:hAnsi="Helvetica"/>
-          <w:color w:val="000000"/>
-          <w:sz w:val="27"/>
-          <w:szCs w:val="27"/>
-          <w:shd w:val="clear" w:color="auto" w:fill="FFFFFF"/>
-        </w:rPr>
-        <w:t xml:space="preserve">C = </w:t>
-      </w:r>
-      <w:r>
-        <w:rPr>
-          <w:rFonts w:ascii="Helvetica" w:hAnsi="Helvetica"/>
-          <w:color w:val="000000"/>
-          <w:sz w:val="27"/>
-          <w:szCs w:val="27"/>
-          <w:shd w:val="clear" w:color="auto" w:fill="FFFFFF"/>
-        </w:rPr>
-        <w:t>[</w:t>
-      </w:r>
-      <w:r>
-        <w:rPr>
-          <w:rFonts w:ascii="Helvetica" w:hAnsi="Helvetica"/>
-          <w:color w:val="000000"/>
-          <w:sz w:val="27"/>
-          <w:szCs w:val="27"/>
-          <w:shd w:val="clear" w:color="auto" w:fill="FFFFFF"/>
-        </w:rPr>
-        <w:t>c</w:t>
-      </w:r>
-      <w:r>
-        <w:rPr>
-          <w:rFonts w:ascii="Cambria Math" w:hAnsi="Cambria Math" w:cs="Cambria Math"/>
-          <w:color w:val="000000"/>
-          <w:sz w:val="27"/>
-          <w:szCs w:val="27"/>
-          <w:shd w:val="clear" w:color="auto" w:fill="FFFFFF"/>
-        </w:rPr>
-        <w:t>₁</w:t>
-      </w:r>
-      <w:r>
-        <w:rPr>
-          <w:rFonts w:ascii="Helvetica" w:hAnsi="Helvetica"/>
-          <w:color w:val="000000"/>
-          <w:sz w:val="27"/>
-          <w:szCs w:val="27"/>
-          <w:shd w:val="clear" w:color="auto" w:fill="FFFFFF"/>
-        </w:rPr>
-        <w:t xml:space="preserve"> + c</w:t>
-      </w:r>
-      <w:r>
-        <w:rPr>
-          <w:rFonts w:ascii="Cambria Math" w:hAnsi="Cambria Math" w:cs="Cambria Math"/>
-          <w:color w:val="000000"/>
-          <w:sz w:val="27"/>
-          <w:szCs w:val="27"/>
-          <w:shd w:val="clear" w:color="auto" w:fill="FFFFFF"/>
-        </w:rPr>
-        <w:t>₂</w:t>
-      </w:r>
-      <w:r>
-        <w:rPr>
-          <w:rFonts w:ascii="Cambria Math" w:hAnsi="Cambria Math" w:cs="Cambria Math"/>
-          <w:color w:val="000000"/>
-          <w:sz w:val="27"/>
-          <w:szCs w:val="27"/>
-          <w:shd w:val="clear" w:color="auto" w:fill="FFFFFF"/>
-        </w:rPr>
-        <w:t>]</w:t>
+        <w:t>₂]</w:t>
       </w:r>
       <w:r>
         <w:rPr>
@@ -4410,29 +4562,19 @@
           <w:color w:val="000000"/>
         </w:rPr>
       </w:pPr>
-      <w:r>
-        <w:rPr>
-          <w:color w:val="000000"/>
-        </w:rPr>
-        <w:t xml:space="preserve">Additive </w:t>
-      </w:r>
-      <w:r>
-        <w:rPr>
-          <w:color w:val="000000"/>
-        </w:rPr>
-        <w:t xml:space="preserve">: </w:t>
-      </w:r>
-      <w:r>
-        <w:rPr>
-          <w:color w:val="000000"/>
-        </w:rPr>
-        <w:t xml:space="preserve"> (P + 0) = P = (0 + P)</w:t>
-      </w:r>
-      <w:r>
-        <w:rPr>
-          <w:color w:val="000000"/>
-        </w:rPr>
-        <w:t xml:space="preserve"> = P</w:t>
+      <w:proofErr w:type="gramStart"/>
+      <w:r>
+        <w:rPr>
+          <w:color w:val="000000"/>
+        </w:rPr>
+        <w:t>Additive :</w:t>
+      </w:r>
+      <w:proofErr w:type="gramEnd"/>
+      <w:r>
+        <w:rPr>
+          <w:color w:val="000000"/>
+        </w:rPr>
+        <w:t xml:space="preserve">  (P + 0) = P = (0 + P) = P</w:t>
       </w:r>
       <w:r>
         <w:rPr>
@@ -4474,7 +4616,21 @@
         <w:rPr>
           <w:color w:val="000000"/>
         </w:rPr>
-        <w:t xml:space="preserve">Distributive (vector) r(P + Q) = </w:t>
+        <w:t xml:space="preserve">Distributive (vector) </w:t>
+      </w:r>
+      <w:proofErr w:type="gramStart"/>
+      <w:r>
+        <w:rPr>
+          <w:color w:val="000000"/>
+        </w:rPr>
+        <w:t>r(</w:t>
+      </w:r>
+      <w:proofErr w:type="gramEnd"/>
+      <w:r>
+        <w:rPr>
+          <w:color w:val="000000"/>
+        </w:rPr>
+        <w:t xml:space="preserve">P + Q) = </w:t>
       </w:r>
       <w:proofErr w:type="spellStart"/>
       <w:r>
@@ -4653,9 +4809,7 @@
           <w:shd w:val="clear" w:color="auto" w:fill="FFFFFF"/>
         </w:rPr>
       </w:pPr>
-    </w:p>
-    <w:p>
-      <w:pPr>
+      <w:r>
         <w:rPr>
           <w:rFonts w:ascii="Helvetica" w:hAnsi="Helvetica"/>
           <w:color w:val="000000"/>
@@ -4663,7 +4817,149 @@
           <w:szCs w:val="27"/>
           <w:shd w:val="clear" w:color="auto" w:fill="FFFFFF"/>
         </w:rPr>
-      </w:pPr>
+        <w:t>U = [u1+u2+u3+…un]</w:t>
+      </w:r>
+    </w:p>
+    <w:p>
+      <w:pPr>
+        <w:rPr>
+          <w:rFonts w:ascii="Helvetica" w:hAnsi="Helvetica"/>
+          <w:color w:val="000000"/>
+          <w:sz w:val="27"/>
+          <w:szCs w:val="27"/>
+          <w:shd w:val="clear" w:color="auto" w:fill="FFFFFF"/>
+        </w:rPr>
+      </w:pPr>
+      <w:r>
+        <w:rPr>
+          <w:rFonts w:ascii="Helvetica" w:hAnsi="Helvetica"/>
+          <w:color w:val="000000"/>
+          <w:sz w:val="27"/>
+          <w:szCs w:val="27"/>
+          <w:shd w:val="clear" w:color="auto" w:fill="FFFFFF"/>
+        </w:rPr>
+        <w:t>V = [vi+v2+v3v…</w:t>
+      </w:r>
+      <w:proofErr w:type="spellStart"/>
+      <w:r>
+        <w:rPr>
+          <w:rFonts w:ascii="Helvetica" w:hAnsi="Helvetica"/>
+          <w:color w:val="000000"/>
+          <w:sz w:val="27"/>
+          <w:szCs w:val="27"/>
+          <w:shd w:val="clear" w:color="auto" w:fill="FFFFFF"/>
+        </w:rPr>
+        <w:t>vn</w:t>
+      </w:r>
+      <w:proofErr w:type="spellEnd"/>
+      <w:r>
+        <w:rPr>
+          <w:rFonts w:ascii="Helvetica" w:hAnsi="Helvetica"/>
+          <w:color w:val="000000"/>
+          <w:sz w:val="27"/>
+          <w:szCs w:val="27"/>
+          <w:shd w:val="clear" w:color="auto" w:fill="FFFFFF"/>
+        </w:rPr>
+        <w:t>]</w:t>
+      </w:r>
+    </w:p>
+    <w:p>
+      <w:pPr>
+        <w:rPr>
+          <w:rFonts w:ascii="Helvetica" w:hAnsi="Helvetica"/>
+          <w:color w:val="000000"/>
+          <w:sz w:val="27"/>
+          <w:szCs w:val="27"/>
+          <w:shd w:val="clear" w:color="auto" w:fill="FFFFFF"/>
+        </w:rPr>
+      </w:pPr>
+      <w:proofErr w:type="gramStart"/>
+      <w:r>
+        <w:rPr>
+          <w:rFonts w:ascii="Helvetica" w:hAnsi="Helvetica"/>
+          <w:color w:val="000000"/>
+          <w:sz w:val="27"/>
+          <w:szCs w:val="27"/>
+          <w:shd w:val="clear" w:color="auto" w:fill="FFFFFF"/>
+        </w:rPr>
+        <w:t>U.V</w:t>
+      </w:r>
+      <w:proofErr w:type="gramEnd"/>
+      <w:r>
+        <w:rPr>
+          <w:rFonts w:ascii="Helvetica" w:hAnsi="Helvetica"/>
+          <w:color w:val="000000"/>
+          <w:sz w:val="27"/>
+          <w:szCs w:val="27"/>
+          <w:shd w:val="clear" w:color="auto" w:fill="FFFFFF"/>
+        </w:rPr>
+        <w:t xml:space="preserve"> = u1v1 + u2v2 + u3v3 + …..</w:t>
+      </w:r>
+      <w:proofErr w:type="spellStart"/>
+      <w:r>
+        <w:rPr>
+          <w:rFonts w:ascii="Helvetica" w:hAnsi="Helvetica"/>
+          <w:color w:val="000000"/>
+          <w:sz w:val="27"/>
+          <w:szCs w:val="27"/>
+          <w:shd w:val="clear" w:color="auto" w:fill="FFFFFF"/>
+        </w:rPr>
+        <w:t>UnVn</w:t>
+      </w:r>
+      <w:proofErr w:type="spellEnd"/>
+      <w:r>
+        <w:rPr>
+          <w:rFonts w:ascii="Helvetica" w:hAnsi="Helvetica"/>
+          <w:color w:val="000000"/>
+          <w:sz w:val="27"/>
+          <w:szCs w:val="27"/>
+          <w:shd w:val="clear" w:color="auto" w:fill="FFFFFF"/>
+        </w:rPr>
+        <w:t>.</w:t>
+      </w:r>
+    </w:p>
+    <w:p>
+      <w:pPr>
+        <w:rPr>
+          <w:rFonts w:ascii="Helvetica" w:hAnsi="Helvetica"/>
+          <w:color w:val="000000"/>
+          <w:sz w:val="27"/>
+          <w:szCs w:val="27"/>
+          <w:shd w:val="clear" w:color="auto" w:fill="FFFFFF"/>
+        </w:rPr>
+      </w:pPr>
+      <w:r>
+        <w:rPr>
+          <w:rFonts w:ascii="Helvetica" w:hAnsi="Helvetica"/>
+          <w:color w:val="000000"/>
+          <w:sz w:val="27"/>
+          <w:szCs w:val="27"/>
+          <w:shd w:val="clear" w:color="auto" w:fill="FFFFFF"/>
+        </w:rPr>
+        <w:t>Hence it returns a single NUMERIC [</w:t>
+      </w:r>
+      <w:proofErr w:type="spellStart"/>
+      <w:r>
+        <w:rPr>
+          <w:rFonts w:ascii="Helvetica" w:hAnsi="Helvetica"/>
+          <w:color w:val="000000"/>
+          <w:sz w:val="27"/>
+          <w:szCs w:val="27"/>
+          <w:shd w:val="clear" w:color="auto" w:fill="FFFFFF"/>
+        </w:rPr>
+        <w:t>eg</w:t>
+      </w:r>
+      <w:proofErr w:type="spellEnd"/>
+      <w:r>
+        <w:rPr>
+          <w:rFonts w:ascii="Helvetica" w:hAnsi="Helvetica"/>
+          <w:color w:val="000000"/>
+          <w:sz w:val="27"/>
+          <w:szCs w:val="27"/>
+          <w:shd w:val="clear" w:color="auto" w:fill="FFFFFF"/>
+        </w:rPr>
+        <w:t xml:space="preserve"> 15] value. Hence it is also known as scalar product.</w:t>
+      </w:r>
     </w:p>
     <w:p>
       <w:pPr>
@@ -4683,6 +4979,291 @@
     <w:p>
       <w:pPr>
         <w:rPr>
+          <w:rStyle w:val="mi"/>
+          <w:rFonts w:ascii="MathJax_Math-italic" w:hAnsi="MathJax_Math-italic" w:cs="Arial"/>
+          <w:color w:val="333333"/>
+          <w:sz w:val="40"/>
+          <w:szCs w:val="56"/>
+          <w:bdr w:val="none" w:sz="0" w:space="0" w:color="auto" w:frame="1"/>
+          <w:shd w:val="clear" w:color="auto" w:fill="FFFFFF"/>
+        </w:rPr>
+      </w:pPr>
+      <w:r>
+        <w:rPr>
+          <w:rStyle w:val="mi"/>
+          <w:rFonts w:ascii="MathJax_Math-italic" w:hAnsi="MathJax_Math-italic" w:cs="Arial"/>
+          <w:color w:val="333333"/>
+          <w:sz w:val="40"/>
+          <w:szCs w:val="56"/>
+          <w:bdr w:val="none" w:sz="0" w:space="0" w:color="auto" w:frame="1"/>
+          <w:shd w:val="clear" w:color="auto" w:fill="FFFFFF"/>
+        </w:rPr>
+        <w:t>Angle between two vectors.</w:t>
+      </w:r>
+    </w:p>
+    <w:p>
+      <w:pPr>
+        <w:rPr>
+          <w:rStyle w:val="mi"/>
+          <w:rFonts w:ascii="MathJax_Math-italic" w:hAnsi="MathJax_Math-italic" w:cs="Arial"/>
+          <w:color w:val="333333"/>
+          <w:sz w:val="40"/>
+          <w:szCs w:val="56"/>
+          <w:bdr w:val="none" w:sz="0" w:space="0" w:color="auto" w:frame="1"/>
+          <w:shd w:val="clear" w:color="auto" w:fill="FFFFFF"/>
+        </w:rPr>
+      </w:pPr>
+    </w:p>
+    <w:p>
+      <w:pPr>
+        <w:rPr>
+          <w:rStyle w:val="IntenseEmphasis"/>
+          <w:rFonts w:ascii="Times New Roman" w:hAnsi="Times New Roman" w:cs="Times New Roman"/>
+          <w:b/>
+          <w:bCs/>
+          <w:i w:val="0"/>
+          <w:iCs w:val="0"/>
+          <w:color w:val="7030A0"/>
+          <w:sz w:val="36"/>
+          <w:szCs w:val="36"/>
+        </w:rPr>
+      </w:pPr>
+      <w:r>
+        <w:rPr>
+          <w:rStyle w:val="mi"/>
+          <w:rFonts w:ascii="MathJax_Math-italic" w:hAnsi="MathJax_Math-italic" w:cs="Arial"/>
+          <w:color w:val="333333"/>
+          <w:sz w:val="40"/>
+          <w:szCs w:val="56"/>
+          <w:bdr w:val="none" w:sz="0" w:space="0" w:color="auto" w:frame="1"/>
+          <w:shd w:val="clear" w:color="auto" w:fill="FFFFFF"/>
+        </w:rPr>
+        <w:t xml:space="preserve"> ----</w:t>
+      </w:r>
+      <w:r>
+        <w:rPr>
+          <w:rStyle w:val="mi"/>
+          <w:rFonts w:ascii="MathJax_Math-italic" w:hAnsi="MathJax_Math-italic" w:cs="Arial"/>
+          <w:color w:val="333333"/>
+          <w:sz w:val="40"/>
+          <w:szCs w:val="56"/>
+          <w:bdr w:val="none" w:sz="0" w:space="0" w:color="auto" w:frame="1"/>
+          <w:shd w:val="clear" w:color="auto" w:fill="FFFFFF"/>
+        </w:rPr>
+        <w:sym w:font="Wingdings" w:char="F0E0"/>
+      </w:r>
+      <w:r>
+        <w:rPr>
+          <w:rStyle w:val="mi"/>
+          <w:rFonts w:ascii="MathJax_Math-italic" w:hAnsi="MathJax_Math-italic" w:cs="Arial"/>
+          <w:color w:val="333333"/>
+          <w:sz w:val="40"/>
+          <w:szCs w:val="56"/>
+          <w:bdr w:val="none" w:sz="0" w:space="0" w:color="auto" w:frame="1"/>
+          <w:shd w:val="clear" w:color="auto" w:fill="FFFFFF"/>
+        </w:rPr>
+        <w:t xml:space="preserve">  </w:t>
+      </w:r>
+      <w:r>
+        <w:rPr>
+          <w:rStyle w:val="mi"/>
+          <w:rFonts w:ascii="MathJax_Math-italic" w:hAnsi="MathJax_Math-italic" w:cs="Arial"/>
+          <w:color w:val="333333"/>
+          <w:sz w:val="40"/>
+          <w:szCs w:val="56"/>
+          <w:bdr w:val="none" w:sz="0" w:space="0" w:color="auto" w:frame="1"/>
+          <w:shd w:val="clear" w:color="auto" w:fill="FFFFFF"/>
+        </w:rPr>
+        <w:t>θ</w:t>
+      </w:r>
+      <w:r>
+        <w:rPr>
+          <w:rStyle w:val="mo"/>
+          <w:rFonts w:ascii="MathJax_Main" w:hAnsi="MathJax_Main" w:cs="Arial"/>
+          <w:color w:val="333333"/>
+          <w:sz w:val="44"/>
+          <w:szCs w:val="72"/>
+          <w:bdr w:val="none" w:sz="0" w:space="0" w:color="auto" w:frame="1"/>
+          <w:shd w:val="clear" w:color="auto" w:fill="FFFFFF"/>
+        </w:rPr>
+        <w:t>=</w:t>
+      </w:r>
+      <w:r>
+        <w:rPr>
+          <w:rStyle w:val="mi"/>
+          <w:rFonts w:ascii="MathJax_Math-italic" w:hAnsi="MathJax_Math-italic" w:cs="Arial"/>
+          <w:color w:val="333333"/>
+          <w:sz w:val="40"/>
+          <w:szCs w:val="56"/>
+          <w:bdr w:val="none" w:sz="0" w:space="0" w:color="auto" w:frame="1"/>
+          <w:shd w:val="clear" w:color="auto" w:fill="FFFFFF"/>
+        </w:rPr>
+        <w:t>cos</w:t>
+      </w:r>
+      <w:r>
+        <w:rPr>
+          <w:rStyle w:val="mo"/>
+          <w:rFonts w:ascii="MathJax_Main" w:hAnsi="MathJax_Main" w:cs="Arial"/>
+          <w:color w:val="333333"/>
+          <w:sz w:val="36"/>
+          <w:szCs w:val="48"/>
+          <w:bdr w:val="none" w:sz="0" w:space="0" w:color="auto" w:frame="1"/>
+          <w:shd w:val="clear" w:color="auto" w:fill="FFFFFF"/>
+          <w:vertAlign w:val="superscript"/>
+        </w:rPr>
+        <w:t>−</w:t>
+      </w:r>
+      <w:r>
+        <w:rPr>
+          <w:rStyle w:val="mn"/>
+          <w:rFonts w:ascii="MathJax_Main" w:hAnsi="MathJax_Main" w:cs="Arial"/>
+          <w:color w:val="333333"/>
+          <w:sz w:val="36"/>
+          <w:szCs w:val="48"/>
+          <w:bdr w:val="none" w:sz="0" w:space="0" w:color="auto" w:frame="1"/>
+          <w:shd w:val="clear" w:color="auto" w:fill="FFFFFF"/>
+          <w:vertAlign w:val="superscript"/>
+        </w:rPr>
+        <w:t>1</w:t>
+      </w:r>
+      <w:proofErr w:type="gramStart"/>
+      <w:r>
+        <w:rPr>
+          <w:rStyle w:val="mi"/>
+          <w:rFonts w:ascii="MathJax_Math-italic" w:hAnsi="MathJax_Math-italic" w:cs="Arial"/>
+          <w:color w:val="333333"/>
+          <w:sz w:val="36"/>
+          <w:szCs w:val="48"/>
+          <w:bdr w:val="none" w:sz="0" w:space="0" w:color="auto" w:frame="1"/>
+          <w:shd w:val="clear" w:color="auto" w:fill="FFFFFF"/>
+        </w:rPr>
+        <w:t>a</w:t>
+      </w:r>
+      <w:r>
+        <w:rPr>
+          <w:rStyle w:val="mo"/>
+          <w:rFonts w:ascii="MathJax_Main" w:hAnsi="MathJax_Main" w:cs="Arial"/>
+          <w:color w:val="333333"/>
+          <w:sz w:val="36"/>
+          <w:szCs w:val="48"/>
+          <w:bdr w:val="none" w:sz="0" w:space="0" w:color="auto" w:frame="1"/>
+          <w:shd w:val="clear" w:color="auto" w:fill="FFFFFF"/>
+        </w:rPr>
+        <w:t>⃗ .</w:t>
+      </w:r>
+      <w:r>
+        <w:rPr>
+          <w:rStyle w:val="mi"/>
+          <w:rFonts w:ascii="MathJax_Math-italic" w:hAnsi="MathJax_Math-italic" w:cs="Arial"/>
+          <w:color w:val="333333"/>
+          <w:sz w:val="36"/>
+          <w:szCs w:val="48"/>
+          <w:bdr w:val="none" w:sz="0" w:space="0" w:color="auto" w:frame="1"/>
+          <w:shd w:val="clear" w:color="auto" w:fill="FFFFFF"/>
+        </w:rPr>
+        <w:t>b</w:t>
+      </w:r>
+      <w:r>
+        <w:rPr>
+          <w:rStyle w:val="mo"/>
+          <w:rFonts w:ascii="MathJax_Main" w:hAnsi="MathJax_Main" w:cs="Arial"/>
+          <w:color w:val="333333"/>
+          <w:sz w:val="36"/>
+          <w:szCs w:val="48"/>
+          <w:bdr w:val="none" w:sz="0" w:space="0" w:color="auto" w:frame="1"/>
+          <w:shd w:val="clear" w:color="auto" w:fill="FFFFFF"/>
+        </w:rPr>
+        <w:t>⃗</w:t>
+      </w:r>
+      <w:proofErr w:type="gramEnd"/>
+      <w:r>
+        <w:rPr>
+          <w:rStyle w:val="mo"/>
+          <w:rFonts w:ascii="MathJax_Main" w:hAnsi="MathJax_Main" w:cs="Arial"/>
+          <w:color w:val="333333"/>
+          <w:sz w:val="36"/>
+          <w:szCs w:val="48"/>
+          <w:bdr w:val="none" w:sz="0" w:space="0" w:color="auto" w:frame="1"/>
+          <w:shd w:val="clear" w:color="auto" w:fill="FFFFFF"/>
+        </w:rPr>
+        <w:t> </w:t>
+      </w:r>
+      <w:r>
+        <w:rPr>
+          <w:rStyle w:val="mo"/>
+          <w:rFonts w:ascii="MathJax_Main" w:hAnsi="MathJax_Main" w:cs="Arial"/>
+          <w:color w:val="333333"/>
+          <w:sz w:val="36"/>
+          <w:szCs w:val="48"/>
+          <w:bdr w:val="none" w:sz="0" w:space="0" w:color="auto" w:frame="1"/>
+          <w:shd w:val="clear" w:color="auto" w:fill="FFFFFF"/>
+        </w:rPr>
+        <w:t>/</w:t>
+      </w:r>
+      <w:r>
+        <w:rPr>
+          <w:rStyle w:val="mo"/>
+          <w:rFonts w:ascii="MathJax_Main" w:hAnsi="MathJax_Main" w:cs="Arial"/>
+          <w:color w:val="333333"/>
+          <w:sz w:val="36"/>
+          <w:szCs w:val="48"/>
+          <w:bdr w:val="none" w:sz="0" w:space="0" w:color="auto" w:frame="1"/>
+          <w:shd w:val="clear" w:color="auto" w:fill="FFFFFF"/>
+        </w:rPr>
+        <w:t>|</w:t>
+      </w:r>
+      <w:r>
+        <w:rPr>
+          <w:rStyle w:val="mi"/>
+          <w:rFonts w:ascii="MathJax_Math-italic" w:hAnsi="MathJax_Math-italic" w:cs="Arial"/>
+          <w:color w:val="333333"/>
+          <w:sz w:val="36"/>
+          <w:szCs w:val="48"/>
+          <w:bdr w:val="none" w:sz="0" w:space="0" w:color="auto" w:frame="1"/>
+          <w:shd w:val="clear" w:color="auto" w:fill="FFFFFF"/>
+        </w:rPr>
+        <w:t>a</w:t>
+      </w:r>
+      <w:r>
+        <w:rPr>
+          <w:rStyle w:val="mo"/>
+          <w:rFonts w:ascii="MathJax_Main" w:hAnsi="MathJax_Main" w:cs="Arial"/>
+          <w:color w:val="333333"/>
+          <w:sz w:val="36"/>
+          <w:szCs w:val="48"/>
+          <w:bdr w:val="none" w:sz="0" w:space="0" w:color="auto" w:frame="1"/>
+          <w:shd w:val="clear" w:color="auto" w:fill="FFFFFF"/>
+        </w:rPr>
+        <w:t>⃗ ||</w:t>
+      </w:r>
+      <w:r>
+        <w:rPr>
+          <w:rStyle w:val="mi"/>
+          <w:rFonts w:ascii="MathJax_Math-italic" w:hAnsi="MathJax_Math-italic" w:cs="Arial"/>
+          <w:color w:val="333333"/>
+          <w:sz w:val="36"/>
+          <w:szCs w:val="48"/>
+          <w:bdr w:val="none" w:sz="0" w:space="0" w:color="auto" w:frame="1"/>
+          <w:shd w:val="clear" w:color="auto" w:fill="FFFFFF"/>
+        </w:rPr>
+        <w:t>b</w:t>
+      </w:r>
+      <w:r>
+        <w:rPr>
+          <w:rStyle w:val="mo"/>
+          <w:rFonts w:ascii="MathJax_Main" w:hAnsi="MathJax_Main" w:cs="Arial"/>
+          <w:color w:val="333333"/>
+          <w:sz w:val="36"/>
+          <w:szCs w:val="48"/>
+          <w:bdr w:val="none" w:sz="0" w:space="0" w:color="auto" w:frame="1"/>
+          <w:shd w:val="clear" w:color="auto" w:fill="FFFFFF"/>
+        </w:rPr>
+        <w:t>⃗ |</w:t>
+      </w:r>
+    </w:p>
+    <w:p>
+      <w:pPr>
+        <w:rPr>
           <w:rStyle w:val="IntenseEmphasis"/>
           <w:rFonts w:ascii="Times New Roman" w:hAnsi="Times New Roman" w:cs="Times New Roman"/>
           <w:i w:val="0"/>
@@ -4692,9 +5273,7 @@
           <w:szCs w:val="40"/>
         </w:rPr>
       </w:pPr>
-    </w:p>
-    <w:p>
-      <w:pPr>
+      <w:r>
         <w:rPr>
           <w:rStyle w:val="IntenseEmphasis"/>
           <w:rFonts w:ascii="Times New Roman" w:hAnsi="Times New Roman" w:cs="Times New Roman"/>
@@ -4704,30 +5283,757 @@
           <w:sz w:val="40"/>
           <w:szCs w:val="40"/>
         </w:rPr>
-      </w:pPr>
-      <w:r>
-        <w:rPr>
-          <w:rStyle w:val="IntenseEmphasis"/>
-          <w:rFonts w:ascii="Times New Roman" w:hAnsi="Times New Roman" w:cs="Times New Roman"/>
-          <w:i w:val="0"/>
-          <w:iCs w:val="0"/>
-          <w:color w:val="7030A0"/>
+        <w:tab/>
+      </w:r>
+    </w:p>
+    <w:p>
+      <w:pPr>
+        <w:rPr>
+          <w:rStyle w:val="IntenseEmphasis"/>
+          <w:rFonts w:ascii="Times New Roman" w:eastAsiaTheme="minorEastAsia" w:hAnsi="Times New Roman" w:cs="Times New Roman"/>
+          <w:i w:val="0"/>
+          <w:iCs w:val="0"/>
+          <w:color w:val="000000" w:themeColor="text1"/>
+          <w:sz w:val="28"/>
+          <w:szCs w:val="28"/>
+        </w:rPr>
+      </w:pPr>
+    </w:p>
+    <w:p>
+      <w:pPr>
+        <w:rPr>
+          <w:rStyle w:val="mi"/>
+          <w:rFonts w:ascii="MathJax_Math-italic" w:hAnsi="MathJax_Math-italic" w:cs="Arial"/>
+          <w:color w:val="333333"/>
           <w:sz w:val="40"/>
-          <w:szCs w:val="40"/>
-        </w:rPr>
-        <w:tab/>
-      </w:r>
-    </w:p>
-    <w:p>
-      <w:pPr>
-        <w:rPr>
-          <w:rStyle w:val="IntenseEmphasis"/>
-          <w:rFonts w:ascii="Times New Roman" w:eastAsiaTheme="minorEastAsia" w:hAnsi="Times New Roman" w:cs="Times New Roman"/>
-          <w:i w:val="0"/>
-          <w:iCs w:val="0"/>
-          <w:color w:val="000000" w:themeColor="text1"/>
-          <w:sz w:val="28"/>
-          <w:szCs w:val="28"/>
+          <w:szCs w:val="56"/>
+          <w:bdr w:val="none" w:sz="0" w:space="0" w:color="auto" w:frame="1"/>
+          <w:shd w:val="clear" w:color="auto" w:fill="FFFFFF"/>
+        </w:rPr>
+      </w:pPr>
+      <w:proofErr w:type="spellStart"/>
+      <w:r>
+        <w:rPr>
+          <w:rStyle w:val="mi"/>
+          <w:rFonts w:ascii="MathJax_Math-italic" w:hAnsi="MathJax_Math-italic" w:cs="Arial"/>
+          <w:color w:val="333333"/>
+          <w:sz w:val="40"/>
+          <w:szCs w:val="56"/>
+          <w:bdr w:val="none" w:sz="0" w:space="0" w:color="auto" w:frame="1"/>
+          <w:shd w:val="clear" w:color="auto" w:fill="FFFFFF"/>
+        </w:rPr>
+        <w:t>Orthagonal</w:t>
+      </w:r>
+      <w:proofErr w:type="spellEnd"/>
+      <w:r>
+        <w:rPr>
+          <w:rStyle w:val="mi"/>
+          <w:rFonts w:ascii="MathJax_Math-italic" w:hAnsi="MathJax_Math-italic" w:cs="Arial"/>
+          <w:color w:val="333333"/>
+          <w:sz w:val="40"/>
+          <w:szCs w:val="56"/>
+          <w:bdr w:val="none" w:sz="0" w:space="0" w:color="auto" w:frame="1"/>
+          <w:shd w:val="clear" w:color="auto" w:fill="FFFFFF"/>
+        </w:rPr>
+        <w:t xml:space="preserve"> vectors</w:t>
+      </w:r>
+      <w:r>
+        <w:rPr>
+          <w:rStyle w:val="mi"/>
+          <w:rFonts w:ascii="MathJax_Math-italic" w:hAnsi="MathJax_Math-italic" w:cs="Arial"/>
+          <w:color w:val="333333"/>
+          <w:sz w:val="40"/>
+          <w:szCs w:val="56"/>
+          <w:bdr w:val="none" w:sz="0" w:space="0" w:color="auto" w:frame="1"/>
+          <w:shd w:val="clear" w:color="auto" w:fill="FFFFFF"/>
+        </w:rPr>
+        <w:t>.</w:t>
+      </w:r>
+    </w:p>
+    <w:p>
+      <w:pPr>
+        <w:rPr>
+          <w:rStyle w:val="mi"/>
+          <w:rFonts w:ascii="MathJax_Math-italic" w:hAnsi="MathJax_Math-italic" w:cs="Arial"/>
+          <w:color w:val="333333"/>
+          <w:sz w:val="40"/>
+          <w:szCs w:val="56"/>
+          <w:bdr w:val="none" w:sz="0" w:space="0" w:color="auto" w:frame="1"/>
+          <w:shd w:val="clear" w:color="auto" w:fill="FFFFFF"/>
+        </w:rPr>
+      </w:pPr>
+    </w:p>
+    <w:p>
+      <w:pPr>
+        <w:rPr>
+          <w:rStyle w:val="mo"/>
+          <w:rFonts w:ascii="MathJax_Main" w:hAnsi="MathJax_Main" w:cs="Arial"/>
+          <w:color w:val="333333"/>
+          <w:sz w:val="36"/>
+          <w:szCs w:val="48"/>
+          <w:bdr w:val="none" w:sz="0" w:space="0" w:color="auto" w:frame="1"/>
+          <w:shd w:val="clear" w:color="auto" w:fill="FFFFFF"/>
+        </w:rPr>
+      </w:pPr>
+      <w:proofErr w:type="spellStart"/>
+      <w:r>
+        <w:rPr>
+          <w:rStyle w:val="mi"/>
+          <w:rFonts w:ascii="MathJax_Math-italic" w:hAnsi="MathJax_Math-italic" w:cs="Arial"/>
+          <w:color w:val="333333"/>
+          <w:sz w:val="40"/>
+          <w:szCs w:val="56"/>
+          <w:bdr w:val="none" w:sz="0" w:space="0" w:color="auto" w:frame="1"/>
+          <w:shd w:val="clear" w:color="auto" w:fill="FFFFFF"/>
+        </w:rPr>
+        <w:t>cos</w:t>
+      </w:r>
+      <w:r>
+        <w:rPr>
+          <w:rStyle w:val="mi"/>
+          <w:rFonts w:ascii="MathJax_Math-italic" w:hAnsi="MathJax_Math-italic" w:cs="Arial"/>
+          <w:color w:val="333333"/>
+          <w:sz w:val="40"/>
+          <w:szCs w:val="56"/>
+          <w:bdr w:val="none" w:sz="0" w:space="0" w:color="auto" w:frame="1"/>
+          <w:shd w:val="clear" w:color="auto" w:fill="FFFFFF"/>
+        </w:rPr>
+        <w:t>θ</w:t>
+      </w:r>
+      <w:proofErr w:type="spellEnd"/>
+      <w:r>
+        <w:rPr>
+          <w:rStyle w:val="mo"/>
+          <w:rFonts w:ascii="MathJax_Main" w:hAnsi="MathJax_Main" w:cs="Arial"/>
+          <w:color w:val="333333"/>
+          <w:sz w:val="44"/>
+          <w:szCs w:val="72"/>
+          <w:bdr w:val="none" w:sz="0" w:space="0" w:color="auto" w:frame="1"/>
+          <w:shd w:val="clear" w:color="auto" w:fill="FFFFFF"/>
+        </w:rPr>
+        <w:t>=</w:t>
+      </w:r>
+      <w:r>
+        <w:rPr>
+          <w:rStyle w:val="mi"/>
+          <w:rFonts w:ascii="MathJax_Math-italic" w:hAnsi="MathJax_Math-italic" w:cs="Arial"/>
+          <w:color w:val="333333"/>
+          <w:sz w:val="40"/>
+          <w:szCs w:val="56"/>
+          <w:bdr w:val="none" w:sz="0" w:space="0" w:color="auto" w:frame="1"/>
+          <w:shd w:val="clear" w:color="auto" w:fill="FFFFFF"/>
+        </w:rPr>
+        <w:t xml:space="preserve"> </w:t>
+      </w:r>
+      <w:proofErr w:type="gramStart"/>
+      <w:r>
+        <w:rPr>
+          <w:rStyle w:val="mi"/>
+          <w:rFonts w:ascii="MathJax_Math-italic" w:hAnsi="MathJax_Math-italic" w:cs="Arial"/>
+          <w:color w:val="333333"/>
+          <w:sz w:val="36"/>
+          <w:szCs w:val="48"/>
+          <w:bdr w:val="none" w:sz="0" w:space="0" w:color="auto" w:frame="1"/>
+          <w:shd w:val="clear" w:color="auto" w:fill="FFFFFF"/>
+        </w:rPr>
+        <w:t>a</w:t>
+      </w:r>
+      <w:r>
+        <w:rPr>
+          <w:rStyle w:val="mo"/>
+          <w:rFonts w:ascii="MathJax_Main" w:hAnsi="MathJax_Main" w:cs="Arial"/>
+          <w:color w:val="333333"/>
+          <w:sz w:val="36"/>
+          <w:szCs w:val="48"/>
+          <w:bdr w:val="none" w:sz="0" w:space="0" w:color="auto" w:frame="1"/>
+          <w:shd w:val="clear" w:color="auto" w:fill="FFFFFF"/>
+        </w:rPr>
+        <w:t>⃗ .</w:t>
+      </w:r>
+      <w:r>
+        <w:rPr>
+          <w:rStyle w:val="mi"/>
+          <w:rFonts w:ascii="MathJax_Math-italic" w:hAnsi="MathJax_Math-italic" w:cs="Arial"/>
+          <w:color w:val="333333"/>
+          <w:sz w:val="36"/>
+          <w:szCs w:val="48"/>
+          <w:bdr w:val="none" w:sz="0" w:space="0" w:color="auto" w:frame="1"/>
+          <w:shd w:val="clear" w:color="auto" w:fill="FFFFFF"/>
+        </w:rPr>
+        <w:t>b</w:t>
+      </w:r>
+      <w:r>
+        <w:rPr>
+          <w:rStyle w:val="mo"/>
+          <w:rFonts w:ascii="MathJax_Main" w:hAnsi="MathJax_Main" w:cs="Arial"/>
+          <w:color w:val="333333"/>
+          <w:sz w:val="36"/>
+          <w:szCs w:val="48"/>
+          <w:bdr w:val="none" w:sz="0" w:space="0" w:color="auto" w:frame="1"/>
+          <w:shd w:val="clear" w:color="auto" w:fill="FFFFFF"/>
+        </w:rPr>
+        <w:t>⃗</w:t>
+      </w:r>
+      <w:proofErr w:type="gramEnd"/>
+      <w:r>
+        <w:rPr>
+          <w:rStyle w:val="mo"/>
+          <w:rFonts w:ascii="MathJax_Main" w:hAnsi="MathJax_Main" w:cs="Arial"/>
+          <w:color w:val="333333"/>
+          <w:sz w:val="36"/>
+          <w:szCs w:val="48"/>
+          <w:bdr w:val="none" w:sz="0" w:space="0" w:color="auto" w:frame="1"/>
+          <w:shd w:val="clear" w:color="auto" w:fill="FFFFFF"/>
+        </w:rPr>
+        <w:t> /</w:t>
+      </w:r>
+      <w:r>
+        <w:rPr>
+          <w:rStyle w:val="mo"/>
+          <w:rFonts w:ascii="MathJax_Main" w:hAnsi="MathJax_Main" w:cs="Arial"/>
+          <w:color w:val="333333"/>
+          <w:sz w:val="36"/>
+          <w:szCs w:val="48"/>
+          <w:bdr w:val="none" w:sz="0" w:space="0" w:color="auto" w:frame="1"/>
+          <w:shd w:val="clear" w:color="auto" w:fill="FFFFFF"/>
+        </w:rPr>
+        <w:t>|</w:t>
+      </w:r>
+      <w:r>
+        <w:rPr>
+          <w:rStyle w:val="mi"/>
+          <w:rFonts w:ascii="MathJax_Math-italic" w:hAnsi="MathJax_Math-italic" w:cs="Arial"/>
+          <w:color w:val="333333"/>
+          <w:sz w:val="36"/>
+          <w:szCs w:val="48"/>
+          <w:bdr w:val="none" w:sz="0" w:space="0" w:color="auto" w:frame="1"/>
+          <w:shd w:val="clear" w:color="auto" w:fill="FFFFFF"/>
+        </w:rPr>
+        <w:t>a</w:t>
+      </w:r>
+      <w:r>
+        <w:rPr>
+          <w:rStyle w:val="mo"/>
+          <w:rFonts w:ascii="MathJax_Main" w:hAnsi="MathJax_Main" w:cs="Arial"/>
+          <w:color w:val="333333"/>
+          <w:sz w:val="36"/>
+          <w:szCs w:val="48"/>
+          <w:bdr w:val="none" w:sz="0" w:space="0" w:color="auto" w:frame="1"/>
+          <w:shd w:val="clear" w:color="auto" w:fill="FFFFFF"/>
+        </w:rPr>
+        <w:t>⃗ ||</w:t>
+      </w:r>
+      <w:r>
+        <w:rPr>
+          <w:rStyle w:val="mi"/>
+          <w:rFonts w:ascii="MathJax_Math-italic" w:hAnsi="MathJax_Math-italic" w:cs="Arial"/>
+          <w:color w:val="333333"/>
+          <w:sz w:val="36"/>
+          <w:szCs w:val="48"/>
+          <w:bdr w:val="none" w:sz="0" w:space="0" w:color="auto" w:frame="1"/>
+          <w:shd w:val="clear" w:color="auto" w:fill="FFFFFF"/>
+        </w:rPr>
+        <w:t>b</w:t>
+      </w:r>
+      <w:r>
+        <w:rPr>
+          <w:rStyle w:val="mo"/>
+          <w:rFonts w:ascii="MathJax_Main" w:hAnsi="MathJax_Main" w:cs="Arial"/>
+          <w:color w:val="333333"/>
+          <w:sz w:val="36"/>
+          <w:szCs w:val="48"/>
+          <w:bdr w:val="none" w:sz="0" w:space="0" w:color="auto" w:frame="1"/>
+          <w:shd w:val="clear" w:color="auto" w:fill="FFFFFF"/>
+        </w:rPr>
+        <w:t>⃗ |</w:t>
+      </w:r>
+    </w:p>
+    <w:p>
+      <w:pPr>
+        <w:rPr>
+          <w:rStyle w:val="mo"/>
+          <w:rFonts w:ascii="MathJax_Main" w:hAnsi="MathJax_Main" w:cs="Arial"/>
+          <w:color w:val="333333"/>
+          <w:sz w:val="36"/>
+          <w:szCs w:val="48"/>
+          <w:bdr w:val="none" w:sz="0" w:space="0" w:color="auto" w:frame="1"/>
+          <w:shd w:val="clear" w:color="auto" w:fill="FFFFFF"/>
+        </w:rPr>
+      </w:pPr>
+      <w:r>
+        <w:rPr>
+          <w:rStyle w:val="mo"/>
+          <w:rFonts w:ascii="MathJax_Main" w:hAnsi="MathJax_Main" w:cs="Arial"/>
+          <w:color w:val="333333"/>
+          <w:sz w:val="36"/>
+          <w:szCs w:val="48"/>
+          <w:bdr w:val="none" w:sz="0" w:space="0" w:color="auto" w:frame="1"/>
+          <w:shd w:val="clear" w:color="auto" w:fill="FFFFFF"/>
+        </w:rPr>
+        <w:t xml:space="preserve">cos 90 = </w:t>
+      </w:r>
+      <w:proofErr w:type="gramStart"/>
+      <w:r>
+        <w:rPr>
+          <w:rStyle w:val="mi"/>
+          <w:rFonts w:ascii="MathJax_Math-italic" w:hAnsi="MathJax_Math-italic" w:cs="Arial"/>
+          <w:color w:val="333333"/>
+          <w:sz w:val="36"/>
+          <w:szCs w:val="48"/>
+          <w:bdr w:val="none" w:sz="0" w:space="0" w:color="auto" w:frame="1"/>
+          <w:shd w:val="clear" w:color="auto" w:fill="FFFFFF"/>
+        </w:rPr>
+        <w:t>a</w:t>
+      </w:r>
+      <w:r>
+        <w:rPr>
+          <w:rStyle w:val="mo"/>
+          <w:rFonts w:ascii="MathJax_Main" w:hAnsi="MathJax_Main" w:cs="Arial"/>
+          <w:color w:val="333333"/>
+          <w:sz w:val="36"/>
+          <w:szCs w:val="48"/>
+          <w:bdr w:val="none" w:sz="0" w:space="0" w:color="auto" w:frame="1"/>
+          <w:shd w:val="clear" w:color="auto" w:fill="FFFFFF"/>
+        </w:rPr>
+        <w:t>⃗ .</w:t>
+      </w:r>
+      <w:r>
+        <w:rPr>
+          <w:rStyle w:val="mi"/>
+          <w:rFonts w:ascii="MathJax_Math-italic" w:hAnsi="MathJax_Math-italic" w:cs="Arial"/>
+          <w:color w:val="333333"/>
+          <w:sz w:val="36"/>
+          <w:szCs w:val="48"/>
+          <w:bdr w:val="none" w:sz="0" w:space="0" w:color="auto" w:frame="1"/>
+          <w:shd w:val="clear" w:color="auto" w:fill="FFFFFF"/>
+        </w:rPr>
+        <w:t>b</w:t>
+      </w:r>
+      <w:r>
+        <w:rPr>
+          <w:rStyle w:val="mo"/>
+          <w:rFonts w:ascii="MathJax_Main" w:hAnsi="MathJax_Main" w:cs="Arial"/>
+          <w:color w:val="333333"/>
+          <w:sz w:val="36"/>
+          <w:szCs w:val="48"/>
+          <w:bdr w:val="none" w:sz="0" w:space="0" w:color="auto" w:frame="1"/>
+          <w:shd w:val="clear" w:color="auto" w:fill="FFFFFF"/>
+        </w:rPr>
+        <w:t>⃗</w:t>
+      </w:r>
+      <w:proofErr w:type="gramEnd"/>
+      <w:r>
+        <w:rPr>
+          <w:rStyle w:val="mo"/>
+          <w:rFonts w:ascii="MathJax_Main" w:hAnsi="MathJax_Main" w:cs="Arial"/>
+          <w:color w:val="333333"/>
+          <w:sz w:val="36"/>
+          <w:szCs w:val="48"/>
+          <w:bdr w:val="none" w:sz="0" w:space="0" w:color="auto" w:frame="1"/>
+          <w:shd w:val="clear" w:color="auto" w:fill="FFFFFF"/>
+        </w:rPr>
+        <w:t> /</w:t>
+      </w:r>
+      <w:r>
+        <w:rPr>
+          <w:rStyle w:val="mo"/>
+          <w:rFonts w:ascii="MathJax_Main" w:hAnsi="MathJax_Main" w:cs="Arial"/>
+          <w:color w:val="333333"/>
+          <w:sz w:val="36"/>
+          <w:szCs w:val="48"/>
+          <w:bdr w:val="none" w:sz="0" w:space="0" w:color="auto" w:frame="1"/>
+          <w:shd w:val="clear" w:color="auto" w:fill="FFFFFF"/>
+        </w:rPr>
+        <w:t>|</w:t>
+      </w:r>
+      <w:r>
+        <w:rPr>
+          <w:rStyle w:val="mi"/>
+          <w:rFonts w:ascii="MathJax_Math-italic" w:hAnsi="MathJax_Math-italic" w:cs="Arial"/>
+          <w:color w:val="333333"/>
+          <w:sz w:val="36"/>
+          <w:szCs w:val="48"/>
+          <w:bdr w:val="none" w:sz="0" w:space="0" w:color="auto" w:frame="1"/>
+          <w:shd w:val="clear" w:color="auto" w:fill="FFFFFF"/>
+        </w:rPr>
+        <w:t>a</w:t>
+      </w:r>
+      <w:r>
+        <w:rPr>
+          <w:rStyle w:val="mo"/>
+          <w:rFonts w:ascii="MathJax_Main" w:hAnsi="MathJax_Main" w:cs="Arial"/>
+          <w:color w:val="333333"/>
+          <w:sz w:val="36"/>
+          <w:szCs w:val="48"/>
+          <w:bdr w:val="none" w:sz="0" w:space="0" w:color="auto" w:frame="1"/>
+          <w:shd w:val="clear" w:color="auto" w:fill="FFFFFF"/>
+        </w:rPr>
+        <w:t>⃗ ||</w:t>
+      </w:r>
+      <w:r>
+        <w:rPr>
+          <w:rStyle w:val="mi"/>
+          <w:rFonts w:ascii="MathJax_Math-italic" w:hAnsi="MathJax_Math-italic" w:cs="Arial"/>
+          <w:color w:val="333333"/>
+          <w:sz w:val="36"/>
+          <w:szCs w:val="48"/>
+          <w:bdr w:val="none" w:sz="0" w:space="0" w:color="auto" w:frame="1"/>
+          <w:shd w:val="clear" w:color="auto" w:fill="FFFFFF"/>
+        </w:rPr>
+        <w:t>b</w:t>
+      </w:r>
+      <w:r>
+        <w:rPr>
+          <w:rStyle w:val="mo"/>
+          <w:rFonts w:ascii="MathJax_Main" w:hAnsi="MathJax_Main" w:cs="Arial"/>
+          <w:color w:val="333333"/>
+          <w:sz w:val="36"/>
+          <w:szCs w:val="48"/>
+          <w:bdr w:val="none" w:sz="0" w:space="0" w:color="auto" w:frame="1"/>
+          <w:shd w:val="clear" w:color="auto" w:fill="FFFFFF"/>
+        </w:rPr>
+        <w:t>⃗ |</w:t>
+      </w:r>
+      <w:r>
+        <w:rPr>
+          <w:rStyle w:val="mo"/>
+          <w:rFonts w:ascii="MathJax_Main" w:hAnsi="MathJax_Main" w:cs="Arial"/>
+          <w:color w:val="333333"/>
+          <w:sz w:val="36"/>
+          <w:szCs w:val="48"/>
+          <w:bdr w:val="none" w:sz="0" w:space="0" w:color="auto" w:frame="1"/>
+          <w:shd w:val="clear" w:color="auto" w:fill="FFFFFF"/>
+        </w:rPr>
+        <w:t xml:space="preserve"> =&gt; 0. [cos90 is 0]</w:t>
+      </w:r>
+    </w:p>
+    <w:p>
+      <w:pPr>
+        <w:rPr>
+          <w:rStyle w:val="mo"/>
+          <w:rFonts w:ascii="MathJax_Main" w:hAnsi="MathJax_Main" w:cs="Arial"/>
+          <w:color w:val="333333"/>
+          <w:sz w:val="36"/>
+          <w:szCs w:val="48"/>
+          <w:bdr w:val="none" w:sz="0" w:space="0" w:color="auto" w:frame="1"/>
+          <w:shd w:val="clear" w:color="auto" w:fill="FFFFFF"/>
+        </w:rPr>
+      </w:pPr>
+      <w:r>
+        <w:rPr>
+          <w:rStyle w:val="mo"/>
+          <w:rFonts w:ascii="MathJax_Main" w:hAnsi="MathJax_Main" w:cs="Arial"/>
+          <w:color w:val="333333"/>
+          <w:sz w:val="36"/>
+          <w:szCs w:val="48"/>
+          <w:bdr w:val="none" w:sz="0" w:space="0" w:color="auto" w:frame="1"/>
+          <w:shd w:val="clear" w:color="auto" w:fill="FFFFFF"/>
+        </w:rPr>
+        <w:t xml:space="preserve">thus </w:t>
+      </w:r>
+      <w:proofErr w:type="gramStart"/>
+      <w:r>
+        <w:rPr>
+          <w:rStyle w:val="mi"/>
+          <w:rFonts w:ascii="MathJax_Math-italic" w:hAnsi="MathJax_Math-italic" w:cs="Arial"/>
+          <w:color w:val="333333"/>
+          <w:sz w:val="36"/>
+          <w:szCs w:val="48"/>
+          <w:bdr w:val="none" w:sz="0" w:space="0" w:color="auto" w:frame="1"/>
+          <w:shd w:val="clear" w:color="auto" w:fill="FFFFFF"/>
+        </w:rPr>
+        <w:t>a</w:t>
+      </w:r>
+      <w:r>
+        <w:rPr>
+          <w:rStyle w:val="mo"/>
+          <w:rFonts w:ascii="MathJax_Main" w:hAnsi="MathJax_Main" w:cs="Arial"/>
+          <w:color w:val="333333"/>
+          <w:sz w:val="36"/>
+          <w:szCs w:val="48"/>
+          <w:bdr w:val="none" w:sz="0" w:space="0" w:color="auto" w:frame="1"/>
+          <w:shd w:val="clear" w:color="auto" w:fill="FFFFFF"/>
+        </w:rPr>
+        <w:t>⃗ .</w:t>
+      </w:r>
+      <w:r>
+        <w:rPr>
+          <w:rStyle w:val="mi"/>
+          <w:rFonts w:ascii="MathJax_Math-italic" w:hAnsi="MathJax_Math-italic" w:cs="Arial"/>
+          <w:color w:val="333333"/>
+          <w:sz w:val="36"/>
+          <w:szCs w:val="48"/>
+          <w:bdr w:val="none" w:sz="0" w:space="0" w:color="auto" w:frame="1"/>
+          <w:shd w:val="clear" w:color="auto" w:fill="FFFFFF"/>
+        </w:rPr>
+        <w:t>b</w:t>
+      </w:r>
+      <w:r>
+        <w:rPr>
+          <w:rStyle w:val="mo"/>
+          <w:rFonts w:ascii="MathJax_Main" w:hAnsi="MathJax_Main" w:cs="Arial"/>
+          <w:color w:val="333333"/>
+          <w:sz w:val="36"/>
+          <w:szCs w:val="48"/>
+          <w:bdr w:val="none" w:sz="0" w:space="0" w:color="auto" w:frame="1"/>
+          <w:shd w:val="clear" w:color="auto" w:fill="FFFFFF"/>
+        </w:rPr>
+        <w:t>⃗</w:t>
+      </w:r>
+      <w:proofErr w:type="gramEnd"/>
+      <w:r>
+        <w:rPr>
+          <w:rStyle w:val="mo"/>
+          <w:rFonts w:ascii="MathJax_Main" w:hAnsi="MathJax_Main" w:cs="Arial"/>
+          <w:color w:val="333333"/>
+          <w:sz w:val="36"/>
+          <w:szCs w:val="48"/>
+          <w:bdr w:val="none" w:sz="0" w:space="0" w:color="auto" w:frame="1"/>
+          <w:shd w:val="clear" w:color="auto" w:fill="FFFFFF"/>
+        </w:rPr>
+        <w:t xml:space="preserve"> = 0.</w:t>
+      </w:r>
+    </w:p>
+    <w:p>
+      <w:pPr>
+        <w:rPr>
+          <w:rStyle w:val="mo"/>
+          <w:rFonts w:ascii="MathJax_Main" w:hAnsi="MathJax_Main" w:cs="Arial"/>
+          <w:color w:val="333333"/>
+          <w:sz w:val="36"/>
+          <w:szCs w:val="48"/>
+          <w:bdr w:val="none" w:sz="0" w:space="0" w:color="auto" w:frame="1"/>
+          <w:shd w:val="clear" w:color="auto" w:fill="FFFFFF"/>
+        </w:rPr>
+      </w:pPr>
+    </w:p>
+    <w:p>
+      <w:pPr>
+        <w:rPr>
+          <w:rStyle w:val="mi"/>
+          <w:rFonts w:ascii="MathJax_Math-italic" w:hAnsi="MathJax_Math-italic" w:cs="Arial"/>
+          <w:b/>
+          <w:bCs/>
+          <w:color w:val="333333"/>
+          <w:sz w:val="44"/>
+          <w:szCs w:val="96"/>
+          <w:bdr w:val="none" w:sz="0" w:space="0" w:color="auto" w:frame="1"/>
+          <w:shd w:val="clear" w:color="auto" w:fill="FFFFFF"/>
+        </w:rPr>
+      </w:pPr>
+      <w:r>
+        <w:rPr>
+          <w:rStyle w:val="mo"/>
+          <w:rFonts w:ascii="MathJax_Main" w:hAnsi="MathJax_Main" w:cs="Arial"/>
+          <w:b/>
+          <w:bCs/>
+          <w:color w:val="333333"/>
+          <w:sz w:val="40"/>
+          <w:szCs w:val="56"/>
+          <w:bdr w:val="none" w:sz="0" w:space="0" w:color="auto" w:frame="1"/>
+          <w:shd w:val="clear" w:color="auto" w:fill="FFFFFF"/>
+        </w:rPr>
+        <w:t xml:space="preserve">Two </w:t>
+      </w:r>
+      <w:proofErr w:type="gramStart"/>
+      <w:r>
+        <w:rPr>
+          <w:rStyle w:val="mo"/>
+          <w:rFonts w:ascii="MathJax_Main" w:hAnsi="MathJax_Main" w:cs="Arial"/>
+          <w:b/>
+          <w:bCs/>
+          <w:color w:val="333333"/>
+          <w:sz w:val="40"/>
+          <w:szCs w:val="56"/>
+          <w:bdr w:val="none" w:sz="0" w:space="0" w:color="auto" w:frame="1"/>
+          <w:shd w:val="clear" w:color="auto" w:fill="FFFFFF"/>
+        </w:rPr>
+        <w:t xml:space="preserve">vectors  </w:t>
+      </w:r>
+      <w:r>
+        <w:rPr>
+          <w:rStyle w:val="mi"/>
+          <w:rFonts w:ascii="MathJax_Math-italic" w:hAnsi="MathJax_Math-italic" w:cs="Arial"/>
+          <w:b/>
+          <w:bCs/>
+          <w:color w:val="333333"/>
+          <w:sz w:val="40"/>
+          <w:szCs w:val="56"/>
+          <w:bdr w:val="none" w:sz="0" w:space="0" w:color="auto" w:frame="1"/>
+          <w:shd w:val="clear" w:color="auto" w:fill="FFFFFF"/>
+        </w:rPr>
+        <w:t>a</w:t>
+      </w:r>
+      <w:r>
+        <w:rPr>
+          <w:rStyle w:val="mo"/>
+          <w:rFonts w:ascii="MathJax_Main" w:hAnsi="MathJax_Main" w:cs="Arial"/>
+          <w:b/>
+          <w:bCs/>
+          <w:color w:val="333333"/>
+          <w:sz w:val="40"/>
+          <w:szCs w:val="56"/>
+          <w:bdr w:val="none" w:sz="0" w:space="0" w:color="auto" w:frame="1"/>
+          <w:shd w:val="clear" w:color="auto" w:fill="FFFFFF"/>
+        </w:rPr>
+        <w:t>⃗</w:t>
+      </w:r>
+      <w:proofErr w:type="gramEnd"/>
+      <w:r>
+        <w:rPr>
+          <w:rStyle w:val="mo"/>
+          <w:rFonts w:ascii="MathJax_Main" w:hAnsi="MathJax_Main" w:cs="Arial"/>
+          <w:b/>
+          <w:bCs/>
+          <w:color w:val="333333"/>
+          <w:sz w:val="40"/>
+          <w:szCs w:val="56"/>
+          <w:bdr w:val="none" w:sz="0" w:space="0" w:color="auto" w:frame="1"/>
+          <w:shd w:val="clear" w:color="auto" w:fill="FFFFFF"/>
+        </w:rPr>
+        <w:t> .</w:t>
+      </w:r>
+      <w:r>
+        <w:rPr>
+          <w:rStyle w:val="mi"/>
+          <w:rFonts w:ascii="MathJax_Math-italic" w:hAnsi="MathJax_Math-italic" w:cs="Arial"/>
+          <w:b/>
+          <w:bCs/>
+          <w:color w:val="333333"/>
+          <w:sz w:val="40"/>
+          <w:szCs w:val="56"/>
+          <w:bdr w:val="none" w:sz="0" w:space="0" w:color="auto" w:frame="1"/>
+          <w:shd w:val="clear" w:color="auto" w:fill="FFFFFF"/>
+        </w:rPr>
+        <w:t>b</w:t>
+      </w:r>
+      <w:r>
+        <w:rPr>
+          <w:rStyle w:val="mo"/>
+          <w:rFonts w:ascii="MathJax_Main" w:hAnsi="MathJax_Main" w:cs="Arial"/>
+          <w:b/>
+          <w:bCs/>
+          <w:color w:val="333333"/>
+          <w:sz w:val="40"/>
+          <w:szCs w:val="56"/>
+          <w:bdr w:val="none" w:sz="0" w:space="0" w:color="auto" w:frame="1"/>
+          <w:shd w:val="clear" w:color="auto" w:fill="FFFFFF"/>
+        </w:rPr>
+        <w:t>⃗</w:t>
+      </w:r>
+      <w:r>
+        <w:rPr>
+          <w:rStyle w:val="mo"/>
+          <w:rFonts w:ascii="MathJax_Main" w:hAnsi="MathJax_Main" w:cs="Arial"/>
+          <w:b/>
+          <w:bCs/>
+          <w:color w:val="333333"/>
+          <w:sz w:val="40"/>
+          <w:szCs w:val="56"/>
+          <w:bdr w:val="none" w:sz="0" w:space="0" w:color="auto" w:frame="1"/>
+          <w:shd w:val="clear" w:color="auto" w:fill="FFFFFF"/>
+        </w:rPr>
+        <w:t xml:space="preserve"> are orthogonal if and only if </w:t>
+      </w:r>
+    </w:p>
+    <w:p>
+      <w:pPr>
+        <w:rPr>
+          <w:rStyle w:val="mo"/>
+          <w:rFonts w:ascii="MathJax_Main" w:hAnsi="MathJax_Main" w:cs="Arial"/>
+          <w:color w:val="333333"/>
+          <w:sz w:val="36"/>
+          <w:szCs w:val="48"/>
+          <w:bdr w:val="none" w:sz="0" w:space="0" w:color="auto" w:frame="1"/>
+          <w:shd w:val="clear" w:color="auto" w:fill="FFFFFF"/>
+        </w:rPr>
+      </w:pPr>
+      <w:proofErr w:type="gramStart"/>
+      <w:r>
+        <w:rPr>
+          <w:rStyle w:val="mi"/>
+          <w:rFonts w:ascii="MathJax_Math-italic" w:hAnsi="MathJax_Math-italic" w:cs="Arial"/>
+          <w:color w:val="333333"/>
+          <w:sz w:val="36"/>
+          <w:szCs w:val="48"/>
+          <w:bdr w:val="none" w:sz="0" w:space="0" w:color="auto" w:frame="1"/>
+          <w:shd w:val="clear" w:color="auto" w:fill="FFFFFF"/>
+        </w:rPr>
+        <w:t>a</w:t>
+      </w:r>
+      <w:r>
+        <w:rPr>
+          <w:rStyle w:val="mo"/>
+          <w:rFonts w:ascii="MathJax_Main" w:hAnsi="MathJax_Main" w:cs="Arial"/>
+          <w:color w:val="333333"/>
+          <w:sz w:val="36"/>
+          <w:szCs w:val="48"/>
+          <w:bdr w:val="none" w:sz="0" w:space="0" w:color="auto" w:frame="1"/>
+          <w:shd w:val="clear" w:color="auto" w:fill="FFFFFF"/>
+        </w:rPr>
+        <w:t>⃗ .</w:t>
+      </w:r>
+      <w:r>
+        <w:rPr>
+          <w:rStyle w:val="mi"/>
+          <w:rFonts w:ascii="MathJax_Math-italic" w:hAnsi="MathJax_Math-italic" w:cs="Arial"/>
+          <w:color w:val="333333"/>
+          <w:sz w:val="36"/>
+          <w:szCs w:val="48"/>
+          <w:bdr w:val="none" w:sz="0" w:space="0" w:color="auto" w:frame="1"/>
+          <w:shd w:val="clear" w:color="auto" w:fill="FFFFFF"/>
+        </w:rPr>
+        <w:t>b</w:t>
+      </w:r>
+      <w:r>
+        <w:rPr>
+          <w:rStyle w:val="mo"/>
+          <w:rFonts w:ascii="MathJax_Main" w:hAnsi="MathJax_Main" w:cs="Arial"/>
+          <w:color w:val="333333"/>
+          <w:sz w:val="36"/>
+          <w:szCs w:val="48"/>
+          <w:bdr w:val="none" w:sz="0" w:space="0" w:color="auto" w:frame="1"/>
+          <w:shd w:val="clear" w:color="auto" w:fill="FFFFFF"/>
+        </w:rPr>
+        <w:t>⃗</w:t>
+      </w:r>
+      <w:proofErr w:type="gramEnd"/>
+      <w:r>
+        <w:rPr>
+          <w:rStyle w:val="mo"/>
+          <w:rFonts w:ascii="MathJax_Main" w:hAnsi="MathJax_Main" w:cs="Arial"/>
+          <w:color w:val="333333"/>
+          <w:sz w:val="36"/>
+          <w:szCs w:val="48"/>
+          <w:bdr w:val="none" w:sz="0" w:space="0" w:color="auto" w:frame="1"/>
+          <w:shd w:val="clear" w:color="auto" w:fill="FFFFFF"/>
+        </w:rPr>
+        <w:t xml:space="preserve"> = 0.</w:t>
+      </w:r>
+    </w:p>
+    <w:p>
+      <w:pPr>
+        <w:rPr>
+          <w:rStyle w:val="mo"/>
+          <w:rFonts w:ascii="MathJax_Main" w:hAnsi="MathJax_Main" w:cs="Arial"/>
+          <w:color w:val="333333"/>
+          <w:sz w:val="36"/>
+          <w:szCs w:val="48"/>
+          <w:bdr w:val="none" w:sz="0" w:space="0" w:color="auto" w:frame="1"/>
+          <w:shd w:val="clear" w:color="auto" w:fill="FFFFFF"/>
+        </w:rPr>
+      </w:pPr>
+    </w:p>
+    <w:p>
+      <w:pPr>
+        <w:rPr>
+          <w:rStyle w:val="mo"/>
+          <w:rFonts w:ascii="MathJax_Main" w:hAnsi="MathJax_Main" w:cs="Arial"/>
+          <w:color w:val="333333"/>
+          <w:sz w:val="36"/>
+          <w:szCs w:val="48"/>
+          <w:bdr w:val="none" w:sz="0" w:space="0" w:color="auto" w:frame="1"/>
+          <w:shd w:val="clear" w:color="auto" w:fill="FFFFFF"/>
         </w:rPr>
       </w:pPr>
     </w:p>
@@ -4889,6 +6195,155 @@
 <file path=word/numbering.xml><?xml version="1.0" encoding="utf-8"?>
 <w:numbering xmlns:wpc="http://schemas.microsoft.com/office/word/2010/wordprocessingCanvas" xmlns:cx="http://schemas.microsoft.com/office/drawing/2014/chartex" xmlns:cx1="http://schemas.microsoft.com/office/drawing/2015/9/8/chartex" xmlns:cx2="http://schemas.microsoft.com/office/drawing/2015/10/21/chartex" xmlns:cx3="http://schemas.microsoft.com/office/drawing/2016/5/9/chartex" xmlns:cx4="http://schemas.microsoft.com/office/drawing/2016/5/10/chartex" xmlns:cx5="http://schemas.microsoft.com/office/drawing/2016/5/11/chartex" xmlns:cx6="http://schemas.microsoft.com/office/drawing/2016/5/12/chartex" xmlns:cx7="http://schemas.microsoft.com/office/drawing/2016/5/13/chartex" xmlns:cx8="http://schemas.microsoft.com/office/drawing/2016/5/14/chartex" xmlns:mc="http://schemas.openxmlformats.org/markup-compatibility/2006" xmlns:aink="http://schemas.microsoft.com/office/drawing/2016/ink" xmlns:am3d="http://schemas.microsoft.com/office/drawing/2017/model3d" xmlns:o="urn:schemas-microsoft-com:office:office" xmlns:r="http://schemas.openxmlformats.org/officeDocument/2006/relationships" xmlns:m="http://schemas.openxmlformats.org/officeDocument/2006/math" xmlns:v="urn:schemas-microsoft-com:vml" xmlns:wp14="http://schemas.microsoft.com/office/word/2010/wordprocessingDrawing" xmlns:wp="http://schemas.openxmlformats.org/drawingml/2006/wordprocessingDrawing" xmlns:w10="urn:schemas-microsoft-com:office:word" xmlns:w="http://schemas.openxmlformats.org/wordprocessingml/2006/main" xmlns:w14="http://schemas.microsoft.com/office/word/2010/wordml" xmlns:w15="http://schemas.microsoft.com/office/word/2012/wordml" xmlns:w16cex="http://schemas.microsoft.com/office/word/2018/wordml/cex" xmlns:w16cid="http://schemas.microsoft.com/office/word/2016/wordml/cid" xmlns:w16="http://schemas.microsoft.com/office/word/2018/wordml" xmlns:w16se="http://schemas.microsoft.com/office/word/2015/wordml/symex" xmlns:wpg="http://schemas.microsoft.com/office/word/2010/wordprocessingGroup" xmlns:wpi="http://schemas.microsoft.com/office/word/2010/wordprocessingInk" xmlns:wne="http://schemas.microsoft.com/office/word/2006/wordml" xmlns:wps="http://schemas.microsoft.com/office/word/2010/wordprocessingShape" mc:Ignorable="w14 w15 w16se w16cid w16 w16cex wp14">
   <w:abstractNum w:abstractNumId="0" w15:restartNumberingAfterBreak="0">
+    <w:nsid w:val="0C0707D7"/>
+    <w:multiLevelType w:val="multilevel"/>
+    <w:tmpl w:val="EA00C26C"/>
+    <w:lvl w:ilvl="0">
+      <w:start w:val="1"/>
+      <w:numFmt w:val="bullet"/>
+      <w:lvlText w:val=""/>
+      <w:lvlJc w:val="left"/>
+      <w:pPr>
+        <w:tabs>
+          <w:tab w:val="num" w:pos="720"/>
+        </w:tabs>
+        <w:ind w:left="720" w:hanging="360"/>
+      </w:pPr>
+      <w:rPr>
+        <w:rFonts w:ascii="Symbol" w:hAnsi="Symbol" w:hint="default"/>
+        <w:sz w:val="20"/>
+      </w:rPr>
+    </w:lvl>
+    <w:lvl w:ilvl="1" w:tentative="1">
+      <w:start w:val="1"/>
+      <w:numFmt w:val="bullet"/>
+      <w:lvlText w:val=""/>
+      <w:lvlJc w:val="left"/>
+      <w:pPr>
+        <w:tabs>
+          <w:tab w:val="num" w:pos="1440"/>
+        </w:tabs>
+        <w:ind w:left="1440" w:hanging="360"/>
+      </w:pPr>
+      <w:rPr>
+        <w:rFonts w:ascii="Symbol" w:hAnsi="Symbol" w:hint="default"/>
+        <w:sz w:val="20"/>
+      </w:rPr>
+    </w:lvl>
+    <w:lvl w:ilvl="2" w:tentative="1">
+      <w:start w:val="1"/>
+      <w:numFmt w:val="bullet"/>
+      <w:lvlText w:val=""/>
+      <w:lvlJc w:val="left"/>
+      <w:pPr>
+        <w:tabs>
+          <w:tab w:val="num" w:pos="2160"/>
+        </w:tabs>
+        <w:ind w:left="2160" w:hanging="360"/>
+      </w:pPr>
+      <w:rPr>
+        <w:rFonts w:ascii="Symbol" w:hAnsi="Symbol" w:hint="default"/>
+        <w:sz w:val="20"/>
+      </w:rPr>
+    </w:lvl>
+    <w:lvl w:ilvl="3" w:tentative="1">
+      <w:start w:val="1"/>
+      <w:numFmt w:val="bullet"/>
+      <w:lvlText w:val=""/>
+      <w:lvlJc w:val="left"/>
+      <w:pPr>
+        <w:tabs>
+          <w:tab w:val="num" w:pos="2880"/>
+        </w:tabs>
+        <w:ind w:left="2880" w:hanging="360"/>
+      </w:pPr>
+      <w:rPr>
+        <w:rFonts w:ascii="Symbol" w:hAnsi="Symbol" w:hint="default"/>
+        <w:sz w:val="20"/>
+      </w:rPr>
+    </w:lvl>
+    <w:lvl w:ilvl="4" w:tentative="1">
+      <w:start w:val="1"/>
+      <w:numFmt w:val="bullet"/>
+      <w:lvlText w:val=""/>
+      <w:lvlJc w:val="left"/>
+      <w:pPr>
+        <w:tabs>
+          <w:tab w:val="num" w:pos="3600"/>
+        </w:tabs>
+        <w:ind w:left="3600" w:hanging="360"/>
+      </w:pPr>
+      <w:rPr>
+        <w:rFonts w:ascii="Symbol" w:hAnsi="Symbol" w:hint="default"/>
+        <w:sz w:val="20"/>
+      </w:rPr>
+    </w:lvl>
+    <w:lvl w:ilvl="5" w:tentative="1">
+      <w:start w:val="1"/>
+      <w:numFmt w:val="bullet"/>
+      <w:lvlText w:val=""/>
+      <w:lvlJc w:val="left"/>
+      <w:pPr>
+        <w:tabs>
+          <w:tab w:val="num" w:pos="4320"/>
+        </w:tabs>
+        <w:ind w:left="4320" w:hanging="360"/>
+      </w:pPr>
+      <w:rPr>
+        <w:rFonts w:ascii="Symbol" w:hAnsi="Symbol" w:hint="default"/>
+        <w:sz w:val="20"/>
+      </w:rPr>
+    </w:lvl>
+    <w:lvl w:ilvl="6" w:tentative="1">
+      <w:start w:val="1"/>
+      <w:numFmt w:val="bullet"/>
+      <w:lvlText w:val=""/>
+      <w:lvlJc w:val="left"/>
+      <w:pPr>
+        <w:tabs>
+          <w:tab w:val="num" w:pos="5040"/>
+        </w:tabs>
+        <w:ind w:left="5040" w:hanging="360"/>
+      </w:pPr>
+      <w:rPr>
+        <w:rFonts w:ascii="Symbol" w:hAnsi="Symbol" w:hint="default"/>
+        <w:sz w:val="20"/>
+      </w:rPr>
+    </w:lvl>
+    <w:lvl w:ilvl="7" w:tentative="1">
+      <w:start w:val="1"/>
+      <w:numFmt w:val="bullet"/>
+      <w:lvlText w:val=""/>
+      <w:lvlJc w:val="left"/>
+      <w:pPr>
+        <w:tabs>
+          <w:tab w:val="num" w:pos="5760"/>
+        </w:tabs>
+        <w:ind w:left="5760" w:hanging="360"/>
+      </w:pPr>
+      <w:rPr>
+        <w:rFonts w:ascii="Symbol" w:hAnsi="Symbol" w:hint="default"/>
+        <w:sz w:val="20"/>
+      </w:rPr>
+    </w:lvl>
+    <w:lvl w:ilvl="8" w:tentative="1">
+      <w:start w:val="1"/>
+      <w:numFmt w:val="bullet"/>
+      <w:lvlText w:val=""/>
+      <w:lvlJc w:val="left"/>
+      <w:pPr>
+        <w:tabs>
+          <w:tab w:val="num" w:pos="6480"/>
+        </w:tabs>
+        <w:ind w:left="6480" w:hanging="360"/>
+      </w:pPr>
+      <w:rPr>
+        <w:rFonts w:ascii="Symbol" w:hAnsi="Symbol" w:hint="default"/>
+        <w:sz w:val="20"/>
+      </w:rPr>
+    </w:lvl>
+  </w:abstractNum>
+  <w:abstractNum w:abstractNumId="1" w15:restartNumberingAfterBreak="0">
     <w:nsid w:val="11CD1B33"/>
     <w:multiLevelType w:val="hybridMultilevel"/>
     <w:tmpl w:val="3640C218"/>
@@ -5004,7 +6459,7 @@
       </w:rPr>
     </w:lvl>
   </w:abstractNum>
-  <w:abstractNum w:abstractNumId="1" w15:restartNumberingAfterBreak="0">
+  <w:abstractNum w:abstractNumId="2" w15:restartNumberingAfterBreak="0">
     <w:nsid w:val="282D07C9"/>
     <w:multiLevelType w:val="hybridMultilevel"/>
     <w:tmpl w:val="DD22F6C6"/>
@@ -5117,7 +6572,7 @@
       </w:rPr>
     </w:lvl>
   </w:abstractNum>
-  <w:abstractNum w:abstractNumId="2" w15:restartNumberingAfterBreak="0">
+  <w:abstractNum w:abstractNumId="3" w15:restartNumberingAfterBreak="0">
     <w:nsid w:val="2D677750"/>
     <w:multiLevelType w:val="hybridMultilevel"/>
     <w:tmpl w:val="EDDEF45A"/>
@@ -5230,7 +6685,7 @@
       </w:rPr>
     </w:lvl>
   </w:abstractNum>
-  <w:abstractNum w:abstractNumId="3" w15:restartNumberingAfterBreak="0">
+  <w:abstractNum w:abstractNumId="4" w15:restartNumberingAfterBreak="0">
     <w:nsid w:val="4CAC16B0"/>
     <w:multiLevelType w:val="multilevel"/>
     <w:tmpl w:val="36C8F396"/>
@@ -5379,7 +6834,7 @@
       </w:rPr>
     </w:lvl>
   </w:abstractNum>
-  <w:abstractNum w:abstractNumId="4" w15:restartNumberingAfterBreak="0">
+  <w:abstractNum w:abstractNumId="5" w15:restartNumberingAfterBreak="0">
     <w:nsid w:val="7AA25BC1"/>
     <w:multiLevelType w:val="hybridMultilevel"/>
     <w:tmpl w:val="CEFE6782"/>
@@ -5493,19 +6948,22 @@
     </w:lvl>
   </w:abstractNum>
   <w:num w:numId="1">
+    <w:abstractNumId w:val="3"/>
+  </w:num>
+  <w:num w:numId="2">
+    <w:abstractNumId w:val="5"/>
+  </w:num>
+  <w:num w:numId="3">
     <w:abstractNumId w:val="2"/>
   </w:num>
-  <w:num w:numId="2">
+  <w:num w:numId="4">
+    <w:abstractNumId w:val="1"/>
+  </w:num>
+  <w:num w:numId="5">
     <w:abstractNumId w:val="4"/>
   </w:num>
-  <w:num w:numId="3">
-    <w:abstractNumId w:val="1"/>
-  </w:num>
-  <w:num w:numId="4">
+  <w:num w:numId="6">
     <w:abstractNumId w:val="0"/>
-  </w:num>
-  <w:num w:numId="5">
-    <w:abstractNumId w:val="3"/>
   </w:num>
 </w:numbering>
 </file>
@@ -6228,6 +7686,36 @@
       <w:szCs w:val="27"/>
     </w:rPr>
   </w:style>
+  <w:style w:type="character" w:customStyle="1" w:styleId="mformula">
+    <w:name w:val="mformula"/>
+    <w:basedOn w:val="DefaultParagraphFont"/>
+    <w:rsid w:val="0011543B"/>
+  </w:style>
+  <w:style w:type="character" w:customStyle="1" w:styleId="mvector">
+    <w:name w:val="mvector"/>
+    <w:basedOn w:val="DefaultParagraphFont"/>
+    <w:rsid w:val="0011543B"/>
+  </w:style>
+  <w:style w:type="character" w:customStyle="1" w:styleId="mwe-math-mathml-inline">
+    <w:name w:val="mwe-math-mathml-inline"/>
+    <w:basedOn w:val="DefaultParagraphFont"/>
+    <w:rsid w:val="0011543B"/>
+  </w:style>
+  <w:style w:type="character" w:customStyle="1" w:styleId="mi">
+    <w:name w:val="mi"/>
+    <w:basedOn w:val="DefaultParagraphFont"/>
+    <w:rsid w:val="001650AF"/>
+  </w:style>
+  <w:style w:type="character" w:customStyle="1" w:styleId="mo">
+    <w:name w:val="mo"/>
+    <w:basedOn w:val="DefaultParagraphFont"/>
+    <w:rsid w:val="001650AF"/>
+  </w:style>
+  <w:style w:type="character" w:customStyle="1" w:styleId="mn">
+    <w:name w:val="mn"/>
+    <w:basedOn w:val="DefaultParagraphFont"/>
+    <w:rsid w:val="001650AF"/>
+  </w:style>
 </w:styles>
 </file>
 

</xml_diff>